<commit_message>
Update PROJECT 1 OPERATING SYSTEMS.docx
</commit_message>
<xml_diff>
--- a/ERGASIA 1/PROJECT 1 OPERATING SYSTEMS.docx
+++ b/ERGASIA 1/PROJECT 1 OPERATING SYSTEMS.docx
@@ -847,16 +847,82 @@
                                     <w:lang w:val="el-GR"/>
                                   </w:rPr>
                                 </w:pPr>
-                                <w:hyperlink r:id="rId5" w:history="1">
-                                  <w:r>
-                                    <w:rPr>
-                                      <w:rStyle w:val="Hyperlink"/>
-                                      <w:rFonts w:ascii="Times New Roman" w:hAnsi="Times New Roman" w:cs="Times New Roman"/>
-                                      <w:lang w:val="el-GR"/>
-                                    </w:rPr>
-                                    <w:t>up1100754@ac.upatras.gr</w:t>
-                                  </w:r>
-                                </w:hyperlink>
+                                <w:r>
+                                  <w:fldChar w:fldCharType="begin"/>
+                                </w:r>
+                                <w:r>
+                                  <w:instrText>HYPERLINK</w:instrText>
+                                </w:r>
+                                <w:r>
+                                  <w:rPr>
+                                    <w:lang w:val="el-GR"/>
+                                  </w:rPr>
+                                  <w:instrText xml:space="preserve"> "</w:instrText>
+                                </w:r>
+                                <w:r>
+                                  <w:instrText>mailto</w:instrText>
+                                </w:r>
+                                <w:r>
+                                  <w:rPr>
+                                    <w:lang w:val="el-GR"/>
+                                  </w:rPr>
+                                  <w:instrText>:</w:instrText>
+                                </w:r>
+                                <w:r>
+                                  <w:instrText>up</w:instrText>
+                                </w:r>
+                                <w:r>
+                                  <w:rPr>
+                                    <w:lang w:val="el-GR"/>
+                                  </w:rPr>
+                                  <w:instrText>1100754@</w:instrText>
+                                </w:r>
+                                <w:r>
+                                  <w:instrText>ac</w:instrText>
+                                </w:r>
+                                <w:r>
+                                  <w:rPr>
+                                    <w:lang w:val="el-GR"/>
+                                  </w:rPr>
+                                  <w:instrText>.</w:instrText>
+                                </w:r>
+                                <w:r>
+                                  <w:instrText>upatras</w:instrText>
+                                </w:r>
+                                <w:r>
+                                  <w:rPr>
+                                    <w:lang w:val="el-GR"/>
+                                  </w:rPr>
+                                  <w:instrText>.</w:instrText>
+                                </w:r>
+                                <w:r>
+                                  <w:instrText>gr</w:instrText>
+                                </w:r>
+                                <w:r>
+                                  <w:rPr>
+                                    <w:lang w:val="el-GR"/>
+                                  </w:rPr>
+                                  <w:instrText>"</w:instrText>
+                                </w:r>
+                                <w:r>
+                                  <w:fldChar w:fldCharType="separate"/>
+                                </w:r>
+                                <w:r>
+                                  <w:rPr>
+                                    <w:rStyle w:val="Hyperlink"/>
+                                    <w:rFonts w:ascii="Times New Roman" w:hAnsi="Times New Roman" w:cs="Times New Roman"/>
+                                    <w:lang w:val="el-GR"/>
+                                  </w:rPr>
+                                  <w:t>up1100754@ac.upatras.gr</w:t>
+                                </w:r>
+                                <w:r>
+                                  <w:rPr>
+                                    <w:rStyle w:val="Hyperlink"/>
+                                    <w:rFonts w:ascii="Times New Roman" w:hAnsi="Times New Roman" w:cs="Times New Roman"/>
+                                    <w:lang w:val="el-GR"/>
+                                  </w:rPr>
+                                  <w:fldChar w:fldCharType="end"/>
+                                </w:r>
                               </w:p>
                               <w:p>
                                 <w:pPr>
@@ -981,16 +1047,82 @@
                               <w:lang w:val="el-GR"/>
                             </w:rPr>
                           </w:pPr>
-                          <w:hyperlink r:id="rId6" w:history="1">
-                            <w:r>
-                              <w:rPr>
-                                <w:rStyle w:val="Hyperlink"/>
-                                <w:rFonts w:ascii="Times New Roman" w:hAnsi="Times New Roman" w:cs="Times New Roman"/>
-                                <w:lang w:val="el-GR"/>
-                              </w:rPr>
-                              <w:t>up1100754@ac.upatras.gr</w:t>
-                            </w:r>
-                          </w:hyperlink>
+                          <w:r>
+                            <w:fldChar w:fldCharType="begin"/>
+                          </w:r>
+                          <w:r>
+                            <w:instrText>HYPERLINK</w:instrText>
+                          </w:r>
+                          <w:r>
+                            <w:rPr>
+                              <w:lang w:val="el-GR"/>
+                            </w:rPr>
+                            <w:instrText xml:space="preserve"> "</w:instrText>
+                          </w:r>
+                          <w:r>
+                            <w:instrText>mailto</w:instrText>
+                          </w:r>
+                          <w:r>
+                            <w:rPr>
+                              <w:lang w:val="el-GR"/>
+                            </w:rPr>
+                            <w:instrText>:</w:instrText>
+                          </w:r>
+                          <w:r>
+                            <w:instrText>up</w:instrText>
+                          </w:r>
+                          <w:r>
+                            <w:rPr>
+                              <w:lang w:val="el-GR"/>
+                            </w:rPr>
+                            <w:instrText>1100754@</w:instrText>
+                          </w:r>
+                          <w:r>
+                            <w:instrText>ac</w:instrText>
+                          </w:r>
+                          <w:r>
+                            <w:rPr>
+                              <w:lang w:val="el-GR"/>
+                            </w:rPr>
+                            <w:instrText>.</w:instrText>
+                          </w:r>
+                          <w:r>
+                            <w:instrText>upatras</w:instrText>
+                          </w:r>
+                          <w:r>
+                            <w:rPr>
+                              <w:lang w:val="el-GR"/>
+                            </w:rPr>
+                            <w:instrText>.</w:instrText>
+                          </w:r>
+                          <w:r>
+                            <w:instrText>gr</w:instrText>
+                          </w:r>
+                          <w:r>
+                            <w:rPr>
+                              <w:lang w:val="el-GR"/>
+                            </w:rPr>
+                            <w:instrText>"</w:instrText>
+                          </w:r>
+                          <w:r>
+                            <w:fldChar w:fldCharType="separate"/>
+                          </w:r>
+                          <w:r>
+                            <w:rPr>
+                              <w:rStyle w:val="Hyperlink"/>
+                              <w:rFonts w:ascii="Times New Roman" w:hAnsi="Times New Roman" w:cs="Times New Roman"/>
+                              <w:lang w:val="el-GR"/>
+                            </w:rPr>
+                            <w:t>up1100754@ac.upatras.gr</w:t>
+                          </w:r>
+                          <w:r>
+                            <w:rPr>
+                              <w:rStyle w:val="Hyperlink"/>
+                              <w:rFonts w:ascii="Times New Roman" w:hAnsi="Times New Roman" w:cs="Times New Roman"/>
+                              <w:lang w:val="el-GR"/>
+                            </w:rPr>
+                            <w:fldChar w:fldCharType="end"/>
+                          </w:r>
                         </w:p>
                         <w:p>
                           <w:pPr>
@@ -1149,17 +1281,7 @@
                                     <w:szCs w:val="24"/>
                                     <w:lang w:val="el-GR"/>
                                   </w:rPr>
-                                  <w:t xml:space="preserve">Σπυρίδων </w:t>
-                                </w:r>
-                                <w:r>
-                                  <w:rPr>
-                                    <w:rFonts w:ascii="Times New Roman" w:hAnsi="Times New Roman" w:cs="Times New Roman"/>
-                                    <w:color w:val="153D63" w:themeColor="text2" w:themeTint="E6"/>
-                                    <w:sz w:val="24"/>
-                                    <w:szCs w:val="24"/>
-                                    <w:lang w:val="el-GR"/>
-                                  </w:rPr>
-                                  <w:t>Μανταδάκης 1100613</w:t>
+                                  <w:t>Σπυρίδων Μανταδάκης 1100613</w:t>
                                 </w:r>
                               </w:p>
                               <w:p>
@@ -1171,16 +1293,82 @@
                                     <w:lang w:val="el-GR"/>
                                   </w:rPr>
                                 </w:pPr>
-                                <w:hyperlink r:id="rId7" w:history="1">
-                                  <w:r>
-                                    <w:rPr>
-                                      <w:rStyle w:val="Hyperlink"/>
-                                      <w:rFonts w:ascii="Times New Roman" w:hAnsi="Times New Roman" w:cs="Times New Roman"/>
-                                      <w:lang w:val="el-GR"/>
-                                    </w:rPr>
-                                    <w:t>up1100613@ac.upatras.gr</w:t>
-                                  </w:r>
-                                </w:hyperlink>
+                                <w:r>
+                                  <w:fldChar w:fldCharType="begin"/>
+                                </w:r>
+                                <w:r>
+                                  <w:instrText>HYPERLINK</w:instrText>
+                                </w:r>
+                                <w:r>
+                                  <w:rPr>
+                                    <w:lang w:val="el-GR"/>
+                                  </w:rPr>
+                                  <w:instrText xml:space="preserve"> "</w:instrText>
+                                </w:r>
+                                <w:r>
+                                  <w:instrText>mailto</w:instrText>
+                                </w:r>
+                                <w:r>
+                                  <w:rPr>
+                                    <w:lang w:val="el-GR"/>
+                                  </w:rPr>
+                                  <w:instrText>:</w:instrText>
+                                </w:r>
+                                <w:r>
+                                  <w:instrText>up</w:instrText>
+                                </w:r>
+                                <w:r>
+                                  <w:rPr>
+                                    <w:lang w:val="el-GR"/>
+                                  </w:rPr>
+                                  <w:instrText>1100613@</w:instrText>
+                                </w:r>
+                                <w:r>
+                                  <w:instrText>ac</w:instrText>
+                                </w:r>
+                                <w:r>
+                                  <w:rPr>
+                                    <w:lang w:val="el-GR"/>
+                                  </w:rPr>
+                                  <w:instrText>.</w:instrText>
+                                </w:r>
+                                <w:r>
+                                  <w:instrText>upatras</w:instrText>
+                                </w:r>
+                                <w:r>
+                                  <w:rPr>
+                                    <w:lang w:val="el-GR"/>
+                                  </w:rPr>
+                                  <w:instrText>.</w:instrText>
+                                </w:r>
+                                <w:r>
+                                  <w:instrText>gr</w:instrText>
+                                </w:r>
+                                <w:r>
+                                  <w:rPr>
+                                    <w:lang w:val="el-GR"/>
+                                  </w:rPr>
+                                  <w:instrText>"</w:instrText>
+                                </w:r>
+                                <w:r>
+                                  <w:fldChar w:fldCharType="separate"/>
+                                </w:r>
+                                <w:r>
+                                  <w:rPr>
+                                    <w:rStyle w:val="Hyperlink"/>
+                                    <w:rFonts w:ascii="Times New Roman" w:hAnsi="Times New Roman" w:cs="Times New Roman"/>
+                                    <w:lang w:val="el-GR"/>
+                                  </w:rPr>
+                                  <w:t>up1100613@ac.upatras.gr</w:t>
+                                </w:r>
+                                <w:r>
+                                  <w:rPr>
+                                    <w:rStyle w:val="Hyperlink"/>
+                                    <w:rFonts w:ascii="Times New Roman" w:hAnsi="Times New Roman" w:cs="Times New Roman"/>
+                                    <w:lang w:val="el-GR"/>
+                                  </w:rPr>
+                                  <w:fldChar w:fldCharType="end"/>
+                                </w:r>
                               </w:p>
                               <w:p>
                                 <w:pPr>
@@ -1289,17 +1477,7 @@
                               <w:szCs w:val="24"/>
                               <w:lang w:val="el-GR"/>
                             </w:rPr>
-                            <w:t xml:space="preserve">Σπυρίδων </w:t>
-                          </w:r>
-                          <w:r>
-                            <w:rPr>
-                              <w:rFonts w:ascii="Times New Roman" w:hAnsi="Times New Roman" w:cs="Times New Roman"/>
-                              <w:color w:val="153D63" w:themeColor="text2" w:themeTint="E6"/>
-                              <w:sz w:val="24"/>
-                              <w:szCs w:val="24"/>
-                              <w:lang w:val="el-GR"/>
-                            </w:rPr>
-                            <w:t>Μανταδάκης 1100613</w:t>
+                            <w:t>Σπυρίδων Μανταδάκης 1100613</w:t>
                           </w:r>
                         </w:p>
                         <w:p>
@@ -1311,16 +1489,82 @@
                               <w:lang w:val="el-GR"/>
                             </w:rPr>
                           </w:pPr>
-                          <w:hyperlink r:id="rId8" w:history="1">
-                            <w:r>
-                              <w:rPr>
-                                <w:rStyle w:val="Hyperlink"/>
-                                <w:rFonts w:ascii="Times New Roman" w:hAnsi="Times New Roman" w:cs="Times New Roman"/>
-                                <w:lang w:val="el-GR"/>
-                              </w:rPr>
-                              <w:t>up1100613@ac.upatras.gr</w:t>
-                            </w:r>
-                          </w:hyperlink>
+                          <w:r>
+                            <w:fldChar w:fldCharType="begin"/>
+                          </w:r>
+                          <w:r>
+                            <w:instrText>HYPERLINK</w:instrText>
+                          </w:r>
+                          <w:r>
+                            <w:rPr>
+                              <w:lang w:val="el-GR"/>
+                            </w:rPr>
+                            <w:instrText xml:space="preserve"> "</w:instrText>
+                          </w:r>
+                          <w:r>
+                            <w:instrText>mailto</w:instrText>
+                          </w:r>
+                          <w:r>
+                            <w:rPr>
+                              <w:lang w:val="el-GR"/>
+                            </w:rPr>
+                            <w:instrText>:</w:instrText>
+                          </w:r>
+                          <w:r>
+                            <w:instrText>up</w:instrText>
+                          </w:r>
+                          <w:r>
+                            <w:rPr>
+                              <w:lang w:val="el-GR"/>
+                            </w:rPr>
+                            <w:instrText>1100613@</w:instrText>
+                          </w:r>
+                          <w:r>
+                            <w:instrText>ac</w:instrText>
+                          </w:r>
+                          <w:r>
+                            <w:rPr>
+                              <w:lang w:val="el-GR"/>
+                            </w:rPr>
+                            <w:instrText>.</w:instrText>
+                          </w:r>
+                          <w:r>
+                            <w:instrText>upatras</w:instrText>
+                          </w:r>
+                          <w:r>
+                            <w:rPr>
+                              <w:lang w:val="el-GR"/>
+                            </w:rPr>
+                            <w:instrText>.</w:instrText>
+                          </w:r>
+                          <w:r>
+                            <w:instrText>gr</w:instrText>
+                          </w:r>
+                          <w:r>
+                            <w:rPr>
+                              <w:lang w:val="el-GR"/>
+                            </w:rPr>
+                            <w:instrText>"</w:instrText>
+                          </w:r>
+                          <w:r>
+                            <w:fldChar w:fldCharType="separate"/>
+                          </w:r>
+                          <w:r>
+                            <w:rPr>
+                              <w:rStyle w:val="Hyperlink"/>
+                              <w:rFonts w:ascii="Times New Roman" w:hAnsi="Times New Roman" w:cs="Times New Roman"/>
+                              <w:lang w:val="el-GR"/>
+                            </w:rPr>
+                            <w:t>up1100613@ac.upatras.gr</w:t>
+                          </w:r>
+                          <w:r>
+                            <w:rPr>
+                              <w:rStyle w:val="Hyperlink"/>
+                              <w:rFonts w:ascii="Times New Roman" w:hAnsi="Times New Roman" w:cs="Times New Roman"/>
+                              <w:lang w:val="el-GR"/>
+                            </w:rPr>
+                            <w:fldChar w:fldCharType="end"/>
+                          </w:r>
                         </w:p>
                         <w:p>
                           <w:pPr>
@@ -1479,17 +1723,7 @@
                                     <w:szCs w:val="24"/>
                                     <w:lang w:val="el-GR"/>
                                   </w:rPr>
-                                  <w:t xml:space="preserve">Απόστολος </w:t>
-                                </w:r>
-                                <w:r>
-                                  <w:rPr>
-                                    <w:rFonts w:ascii="Times New Roman" w:hAnsi="Times New Roman" w:cs="Times New Roman"/>
-                                    <w:color w:val="153D63" w:themeColor="text2" w:themeTint="E6"/>
-                                    <w:sz w:val="24"/>
-                                    <w:szCs w:val="24"/>
-                                    <w:lang w:val="el-GR"/>
-                                  </w:rPr>
-                                  <w:t>Ζεκυριάς</w:t>
+                                  <w:t>Απόστολος Ζεκυριάς</w:t>
                                 </w:r>
                                 <w:r>
                                   <w:rPr>
@@ -1521,62 +1755,127 @@
                                     <w:lang w:val="el-GR"/>
                                   </w:rPr>
                                 </w:pPr>
-                                <w:hyperlink r:id="rId9" w:history="1">
-                                  <w:r>
-                                    <w:rPr>
-                                      <w:rStyle w:val="Hyperlink"/>
-                                      <w:rFonts w:ascii="Times New Roman" w:hAnsi="Times New Roman" w:cs="Times New Roman"/>
-                                    </w:rPr>
-                                    <w:t>up</w:t>
-                                  </w:r>
-                                  <w:r>
-                                    <w:rPr>
-                                      <w:rStyle w:val="Hyperlink"/>
-                                      <w:rFonts w:ascii="Times New Roman" w:hAnsi="Times New Roman" w:cs="Times New Roman"/>
-                                      <w:lang w:val="el-GR"/>
-                                    </w:rPr>
-                                    <w:t>1100554@</w:t>
-                                  </w:r>
-                                  <w:r>
-                                    <w:rPr>
-                                      <w:rStyle w:val="Hyperlink"/>
-                                      <w:rFonts w:ascii="Times New Roman" w:hAnsi="Times New Roman" w:cs="Times New Roman"/>
-                                    </w:rPr>
-                                    <w:t>ac</w:t>
-                                  </w:r>
-                                  <w:r>
-                                    <w:rPr>
-                                      <w:rStyle w:val="Hyperlink"/>
-                                      <w:rFonts w:ascii="Times New Roman" w:hAnsi="Times New Roman" w:cs="Times New Roman"/>
-                                      <w:lang w:val="el-GR"/>
-                                    </w:rPr>
-                                    <w:t>.</w:t>
-                                  </w:r>
-                                  <w:proofErr w:type="spellStart"/>
-                                  <w:r>
-                                    <w:rPr>
-                                      <w:rStyle w:val="Hyperlink"/>
-                                      <w:rFonts w:ascii="Times New Roman" w:hAnsi="Times New Roman" w:cs="Times New Roman"/>
-                                    </w:rPr>
-                                    <w:t>upatras</w:t>
-                                  </w:r>
-                                  <w:proofErr w:type="spellEnd"/>
-                                  <w:r>
-                                    <w:rPr>
-                                      <w:rStyle w:val="Hyperlink"/>
-                                      <w:rFonts w:ascii="Times New Roman" w:hAnsi="Times New Roman" w:cs="Times New Roman"/>
-                                      <w:lang w:val="el-GR"/>
-                                    </w:rPr>
-                                    <w:t>.</w:t>
-                                  </w:r>
-                                  <w:r>
-                                    <w:rPr>
-                                      <w:rStyle w:val="Hyperlink"/>
-                                      <w:rFonts w:ascii="Times New Roman" w:hAnsi="Times New Roman" w:cs="Times New Roman"/>
-                                    </w:rPr>
-                                    <w:t>gr</w:t>
-                                  </w:r>
-                                </w:hyperlink>
+                                <w:r>
+                                  <w:fldChar w:fldCharType="begin"/>
+                                </w:r>
+                                <w:r>
+                                  <w:instrText>HYPERLINK</w:instrText>
+                                </w:r>
+                                <w:r>
+                                  <w:rPr>
+                                    <w:lang w:val="el-GR"/>
+                                  </w:rPr>
+                                  <w:instrText xml:space="preserve"> "</w:instrText>
+                                </w:r>
+                                <w:r>
+                                  <w:instrText>mailto</w:instrText>
+                                </w:r>
+                                <w:r>
+                                  <w:rPr>
+                                    <w:lang w:val="el-GR"/>
+                                  </w:rPr>
+                                  <w:instrText>:</w:instrText>
+                                </w:r>
+                                <w:r>
+                                  <w:instrText>up</w:instrText>
+                                </w:r>
+                                <w:r>
+                                  <w:rPr>
+                                    <w:lang w:val="el-GR"/>
+                                  </w:rPr>
+                                  <w:instrText>1100554@</w:instrText>
+                                </w:r>
+                                <w:r>
+                                  <w:instrText>ac</w:instrText>
+                                </w:r>
+                                <w:r>
+                                  <w:rPr>
+                                    <w:lang w:val="el-GR"/>
+                                  </w:rPr>
+                                  <w:instrText>.</w:instrText>
+                                </w:r>
+                                <w:r>
+                                  <w:instrText>upatras</w:instrText>
+                                </w:r>
+                                <w:r>
+                                  <w:rPr>
+                                    <w:lang w:val="el-GR"/>
+                                  </w:rPr>
+                                  <w:instrText>.</w:instrText>
+                                </w:r>
+                                <w:r>
+                                  <w:instrText>gr</w:instrText>
+                                </w:r>
+                                <w:r>
+                                  <w:rPr>
+                                    <w:lang w:val="el-GR"/>
+                                  </w:rPr>
+                                  <w:instrText>"</w:instrText>
+                                </w:r>
+                                <w:r>
+                                  <w:fldChar w:fldCharType="separate"/>
+                                </w:r>
+                                <w:r>
+                                  <w:rPr>
+                                    <w:rStyle w:val="Hyperlink"/>
+                                    <w:rFonts w:ascii="Times New Roman" w:hAnsi="Times New Roman" w:cs="Times New Roman"/>
+                                  </w:rPr>
+                                  <w:t>up</w:t>
+                                </w:r>
+                                <w:r>
+                                  <w:rPr>
+                                    <w:rStyle w:val="Hyperlink"/>
+                                    <w:rFonts w:ascii="Times New Roman" w:hAnsi="Times New Roman" w:cs="Times New Roman"/>
+                                    <w:lang w:val="el-GR"/>
+                                  </w:rPr>
+                                  <w:t>1100554@</w:t>
+                                </w:r>
+                                <w:r>
+                                  <w:rPr>
+                                    <w:rStyle w:val="Hyperlink"/>
+                                    <w:rFonts w:ascii="Times New Roman" w:hAnsi="Times New Roman" w:cs="Times New Roman"/>
+                                  </w:rPr>
+                                  <w:t>ac</w:t>
+                                </w:r>
+                                <w:r>
+                                  <w:rPr>
+                                    <w:rStyle w:val="Hyperlink"/>
+                                    <w:rFonts w:ascii="Times New Roman" w:hAnsi="Times New Roman" w:cs="Times New Roman"/>
+                                    <w:lang w:val="el-GR"/>
+                                  </w:rPr>
+                                  <w:t>.</w:t>
+                                </w:r>
+                                <w:proofErr w:type="spellStart"/>
+                                <w:r>
+                                  <w:rPr>
+                                    <w:rStyle w:val="Hyperlink"/>
+                                    <w:rFonts w:ascii="Times New Roman" w:hAnsi="Times New Roman" w:cs="Times New Roman"/>
+                                  </w:rPr>
+                                  <w:t>upatras</w:t>
+                                </w:r>
+                                <w:proofErr w:type="spellEnd"/>
+                                <w:r>
+                                  <w:rPr>
+                                    <w:rStyle w:val="Hyperlink"/>
+                                    <w:rFonts w:ascii="Times New Roman" w:hAnsi="Times New Roman" w:cs="Times New Roman"/>
+                                    <w:lang w:val="el-GR"/>
+                                  </w:rPr>
+                                  <w:t>.</w:t>
+                                </w:r>
+                                <w:r>
+                                  <w:rPr>
+                                    <w:rStyle w:val="Hyperlink"/>
+                                    <w:rFonts w:ascii="Times New Roman" w:hAnsi="Times New Roman" w:cs="Times New Roman"/>
+                                  </w:rPr>
+                                  <w:t>gr</w:t>
+                                </w:r>
+                                <w:r>
+                                  <w:rPr>
+                                    <w:rStyle w:val="Hyperlink"/>
+                                    <w:rFonts w:ascii="Times New Roman" w:hAnsi="Times New Roman" w:cs="Times New Roman"/>
+                                  </w:rPr>
+                                  <w:fldChar w:fldCharType="end"/>
+                                </w:r>
                               </w:p>
                               <w:p>
                                 <w:pPr>
@@ -1672,17 +1971,7 @@
                               <w:szCs w:val="24"/>
                               <w:lang w:val="el-GR"/>
                             </w:rPr>
-                            <w:t xml:space="preserve">Απόστολος </w:t>
-                          </w:r>
-                          <w:r>
-                            <w:rPr>
-                              <w:rFonts w:ascii="Times New Roman" w:hAnsi="Times New Roman" w:cs="Times New Roman"/>
-                              <w:color w:val="153D63" w:themeColor="text2" w:themeTint="E6"/>
-                              <w:sz w:val="24"/>
-                              <w:szCs w:val="24"/>
-                              <w:lang w:val="el-GR"/>
-                            </w:rPr>
-                            <w:t>Ζεκυριάς</w:t>
+                            <w:t>Απόστολος Ζεκυριάς</w:t>
                           </w:r>
                           <w:r>
                             <w:rPr>
@@ -1714,62 +2003,127 @@
                               <w:lang w:val="el-GR"/>
                             </w:rPr>
                           </w:pPr>
-                          <w:hyperlink r:id="rId10" w:history="1">
-                            <w:r>
-                              <w:rPr>
-                                <w:rStyle w:val="Hyperlink"/>
-                                <w:rFonts w:ascii="Times New Roman" w:hAnsi="Times New Roman" w:cs="Times New Roman"/>
-                              </w:rPr>
-                              <w:t>up</w:t>
-                            </w:r>
-                            <w:r>
-                              <w:rPr>
-                                <w:rStyle w:val="Hyperlink"/>
-                                <w:rFonts w:ascii="Times New Roman" w:hAnsi="Times New Roman" w:cs="Times New Roman"/>
-                                <w:lang w:val="el-GR"/>
-                              </w:rPr>
-                              <w:t>1100554@</w:t>
-                            </w:r>
-                            <w:r>
-                              <w:rPr>
-                                <w:rStyle w:val="Hyperlink"/>
-                                <w:rFonts w:ascii="Times New Roman" w:hAnsi="Times New Roman" w:cs="Times New Roman"/>
-                              </w:rPr>
-                              <w:t>ac</w:t>
-                            </w:r>
-                            <w:r>
-                              <w:rPr>
-                                <w:rStyle w:val="Hyperlink"/>
-                                <w:rFonts w:ascii="Times New Roman" w:hAnsi="Times New Roman" w:cs="Times New Roman"/>
-                                <w:lang w:val="el-GR"/>
-                              </w:rPr>
-                              <w:t>.</w:t>
-                            </w:r>
-                            <w:proofErr w:type="spellStart"/>
-                            <w:r>
-                              <w:rPr>
-                                <w:rStyle w:val="Hyperlink"/>
-                                <w:rFonts w:ascii="Times New Roman" w:hAnsi="Times New Roman" w:cs="Times New Roman"/>
-                              </w:rPr>
-                              <w:t>upatras</w:t>
-                            </w:r>
-                            <w:proofErr w:type="spellEnd"/>
-                            <w:r>
-                              <w:rPr>
-                                <w:rStyle w:val="Hyperlink"/>
-                                <w:rFonts w:ascii="Times New Roman" w:hAnsi="Times New Roman" w:cs="Times New Roman"/>
-                                <w:lang w:val="el-GR"/>
-                              </w:rPr>
-                              <w:t>.</w:t>
-                            </w:r>
-                            <w:r>
-                              <w:rPr>
-                                <w:rStyle w:val="Hyperlink"/>
-                                <w:rFonts w:ascii="Times New Roman" w:hAnsi="Times New Roman" w:cs="Times New Roman"/>
-                              </w:rPr>
-                              <w:t>gr</w:t>
-                            </w:r>
-                          </w:hyperlink>
+                          <w:r>
+                            <w:fldChar w:fldCharType="begin"/>
+                          </w:r>
+                          <w:r>
+                            <w:instrText>HYPERLINK</w:instrText>
+                          </w:r>
+                          <w:r>
+                            <w:rPr>
+                              <w:lang w:val="el-GR"/>
+                            </w:rPr>
+                            <w:instrText xml:space="preserve"> "</w:instrText>
+                          </w:r>
+                          <w:r>
+                            <w:instrText>mailto</w:instrText>
+                          </w:r>
+                          <w:r>
+                            <w:rPr>
+                              <w:lang w:val="el-GR"/>
+                            </w:rPr>
+                            <w:instrText>:</w:instrText>
+                          </w:r>
+                          <w:r>
+                            <w:instrText>up</w:instrText>
+                          </w:r>
+                          <w:r>
+                            <w:rPr>
+                              <w:lang w:val="el-GR"/>
+                            </w:rPr>
+                            <w:instrText>1100554@</w:instrText>
+                          </w:r>
+                          <w:r>
+                            <w:instrText>ac</w:instrText>
+                          </w:r>
+                          <w:r>
+                            <w:rPr>
+                              <w:lang w:val="el-GR"/>
+                            </w:rPr>
+                            <w:instrText>.</w:instrText>
+                          </w:r>
+                          <w:r>
+                            <w:instrText>upatras</w:instrText>
+                          </w:r>
+                          <w:r>
+                            <w:rPr>
+                              <w:lang w:val="el-GR"/>
+                            </w:rPr>
+                            <w:instrText>.</w:instrText>
+                          </w:r>
+                          <w:r>
+                            <w:instrText>gr</w:instrText>
+                          </w:r>
+                          <w:r>
+                            <w:rPr>
+                              <w:lang w:val="el-GR"/>
+                            </w:rPr>
+                            <w:instrText>"</w:instrText>
+                          </w:r>
+                          <w:r>
+                            <w:fldChar w:fldCharType="separate"/>
+                          </w:r>
+                          <w:r>
+                            <w:rPr>
+                              <w:rStyle w:val="Hyperlink"/>
+                              <w:rFonts w:ascii="Times New Roman" w:hAnsi="Times New Roman" w:cs="Times New Roman"/>
+                            </w:rPr>
+                            <w:t>up</w:t>
+                          </w:r>
+                          <w:r>
+                            <w:rPr>
+                              <w:rStyle w:val="Hyperlink"/>
+                              <w:rFonts w:ascii="Times New Roman" w:hAnsi="Times New Roman" w:cs="Times New Roman"/>
+                              <w:lang w:val="el-GR"/>
+                            </w:rPr>
+                            <w:t>1100554@</w:t>
+                          </w:r>
+                          <w:r>
+                            <w:rPr>
+                              <w:rStyle w:val="Hyperlink"/>
+                              <w:rFonts w:ascii="Times New Roman" w:hAnsi="Times New Roman" w:cs="Times New Roman"/>
+                            </w:rPr>
+                            <w:t>ac</w:t>
+                          </w:r>
+                          <w:r>
+                            <w:rPr>
+                              <w:rStyle w:val="Hyperlink"/>
+                              <w:rFonts w:ascii="Times New Roman" w:hAnsi="Times New Roman" w:cs="Times New Roman"/>
+                              <w:lang w:val="el-GR"/>
+                            </w:rPr>
+                            <w:t>.</w:t>
+                          </w:r>
+                          <w:proofErr w:type="spellStart"/>
+                          <w:r>
+                            <w:rPr>
+                              <w:rStyle w:val="Hyperlink"/>
+                              <w:rFonts w:ascii="Times New Roman" w:hAnsi="Times New Roman" w:cs="Times New Roman"/>
+                            </w:rPr>
+                            <w:t>upatras</w:t>
+                          </w:r>
+                          <w:proofErr w:type="spellEnd"/>
+                          <w:r>
+                            <w:rPr>
+                              <w:rStyle w:val="Hyperlink"/>
+                              <w:rFonts w:ascii="Times New Roman" w:hAnsi="Times New Roman" w:cs="Times New Roman"/>
+                              <w:lang w:val="el-GR"/>
+                            </w:rPr>
+                            <w:t>.</w:t>
+                          </w:r>
+                          <w:r>
+                            <w:rPr>
+                              <w:rStyle w:val="Hyperlink"/>
+                              <w:rFonts w:ascii="Times New Roman" w:hAnsi="Times New Roman" w:cs="Times New Roman"/>
+                            </w:rPr>
+                            <w:t>gr</w:t>
+                          </w:r>
+                          <w:r>
+                            <w:rPr>
+                              <w:rStyle w:val="Hyperlink"/>
+                              <w:rFonts w:ascii="Times New Roman" w:hAnsi="Times New Roman" w:cs="Times New Roman"/>
+                            </w:rPr>
+                            <w:fldChar w:fldCharType="end"/>
+                          </w:r>
                         </w:p>
                         <w:p>
                           <w:pPr>
@@ -1915,17 +2269,7 @@
                                     <w:szCs w:val="24"/>
                                     <w:lang w:val="el-GR"/>
                                   </w:rPr>
-                                  <w:t xml:space="preserve">Παναγιώτης </w:t>
-                                </w:r>
-                                <w:r>
-                                  <w:rPr>
-                                    <w:rFonts w:ascii="Times New Roman" w:hAnsi="Times New Roman" w:cs="Times New Roman"/>
-                                    <w:color w:val="153D63" w:themeColor="text2" w:themeTint="E6"/>
-                                    <w:sz w:val="24"/>
-                                    <w:szCs w:val="24"/>
-                                    <w:lang w:val="el-GR"/>
-                                  </w:rPr>
-                                  <w:t>Παπανικολάου 1104804</w:t>
+                                  <w:t>Παναγιώτης Παπανικολάου 1104804</w:t>
                                 </w:r>
                               </w:p>
                               <w:p>
@@ -1937,16 +2281,82 @@
                                     <w:lang w:val="el-GR"/>
                                   </w:rPr>
                                 </w:pPr>
-                                <w:hyperlink r:id="rId11" w:history="1">
-                                  <w:r>
-                                    <w:rPr>
-                                      <w:rStyle w:val="Hyperlink"/>
-                                      <w:rFonts w:ascii="Times New Roman" w:hAnsi="Times New Roman" w:cs="Times New Roman"/>
-                                      <w:lang w:val="el-GR"/>
-                                    </w:rPr>
-                                    <w:t>up1104804@ac.upatras.gr</w:t>
-                                  </w:r>
-                                </w:hyperlink>
+                                <w:r>
+                                  <w:fldChar w:fldCharType="begin"/>
+                                </w:r>
+                                <w:r>
+                                  <w:instrText>HYPERLINK</w:instrText>
+                                </w:r>
+                                <w:r>
+                                  <w:rPr>
+                                    <w:lang w:val="el-GR"/>
+                                  </w:rPr>
+                                  <w:instrText xml:space="preserve"> "</w:instrText>
+                                </w:r>
+                                <w:r>
+                                  <w:instrText>mailto</w:instrText>
+                                </w:r>
+                                <w:r>
+                                  <w:rPr>
+                                    <w:lang w:val="el-GR"/>
+                                  </w:rPr>
+                                  <w:instrText>:</w:instrText>
+                                </w:r>
+                                <w:r>
+                                  <w:instrText>up</w:instrText>
+                                </w:r>
+                                <w:r>
+                                  <w:rPr>
+                                    <w:lang w:val="el-GR"/>
+                                  </w:rPr>
+                                  <w:instrText>1104804@</w:instrText>
+                                </w:r>
+                                <w:r>
+                                  <w:instrText>ac</w:instrText>
+                                </w:r>
+                                <w:r>
+                                  <w:rPr>
+                                    <w:lang w:val="el-GR"/>
+                                  </w:rPr>
+                                  <w:instrText>.</w:instrText>
+                                </w:r>
+                                <w:r>
+                                  <w:instrText>upatras</w:instrText>
+                                </w:r>
+                                <w:r>
+                                  <w:rPr>
+                                    <w:lang w:val="el-GR"/>
+                                  </w:rPr>
+                                  <w:instrText>.</w:instrText>
+                                </w:r>
+                                <w:r>
+                                  <w:instrText>gr</w:instrText>
+                                </w:r>
+                                <w:r>
+                                  <w:rPr>
+                                    <w:lang w:val="el-GR"/>
+                                  </w:rPr>
+                                  <w:instrText>"</w:instrText>
+                                </w:r>
+                                <w:r>
+                                  <w:fldChar w:fldCharType="separate"/>
+                                </w:r>
+                                <w:r>
+                                  <w:rPr>
+                                    <w:rStyle w:val="Hyperlink"/>
+                                    <w:rFonts w:ascii="Times New Roman" w:hAnsi="Times New Roman" w:cs="Times New Roman"/>
+                                    <w:lang w:val="el-GR"/>
+                                  </w:rPr>
+                                  <w:t>up1104804@ac.upatras.gr</w:t>
+                                </w:r>
+                                <w:r>
+                                  <w:rPr>
+                                    <w:rStyle w:val="Hyperlink"/>
+                                    <w:rFonts w:ascii="Times New Roman" w:hAnsi="Times New Roman" w:cs="Times New Roman"/>
+                                    <w:lang w:val="el-GR"/>
+                                  </w:rPr>
+                                  <w:fldChar w:fldCharType="end"/>
+                                </w:r>
                               </w:p>
                               <w:p>
                                 <w:pPr>
@@ -2054,17 +2464,7 @@
                               <w:szCs w:val="24"/>
                               <w:lang w:val="el-GR"/>
                             </w:rPr>
-                            <w:t xml:space="preserve">Παναγιώτης </w:t>
-                          </w:r>
-                          <w:r>
-                            <w:rPr>
-                              <w:rFonts w:ascii="Times New Roman" w:hAnsi="Times New Roman" w:cs="Times New Roman"/>
-                              <w:color w:val="153D63" w:themeColor="text2" w:themeTint="E6"/>
-                              <w:sz w:val="24"/>
-                              <w:szCs w:val="24"/>
-                              <w:lang w:val="el-GR"/>
-                            </w:rPr>
-                            <w:t>Παπανικολάου 1104804</w:t>
+                            <w:t>Παναγιώτης Παπανικολάου 1104804</w:t>
                           </w:r>
                         </w:p>
                         <w:p>
@@ -2076,16 +2476,82 @@
                               <w:lang w:val="el-GR"/>
                             </w:rPr>
                           </w:pPr>
-                          <w:hyperlink r:id="rId12" w:history="1">
-                            <w:r>
-                              <w:rPr>
-                                <w:rStyle w:val="Hyperlink"/>
-                                <w:rFonts w:ascii="Times New Roman" w:hAnsi="Times New Roman" w:cs="Times New Roman"/>
-                                <w:lang w:val="el-GR"/>
-                              </w:rPr>
-                              <w:t>up1104804@ac.upatras.gr</w:t>
-                            </w:r>
-                          </w:hyperlink>
+                          <w:r>
+                            <w:fldChar w:fldCharType="begin"/>
+                          </w:r>
+                          <w:r>
+                            <w:instrText>HYPERLINK</w:instrText>
+                          </w:r>
+                          <w:r>
+                            <w:rPr>
+                              <w:lang w:val="el-GR"/>
+                            </w:rPr>
+                            <w:instrText xml:space="preserve"> "</w:instrText>
+                          </w:r>
+                          <w:r>
+                            <w:instrText>mailto</w:instrText>
+                          </w:r>
+                          <w:r>
+                            <w:rPr>
+                              <w:lang w:val="el-GR"/>
+                            </w:rPr>
+                            <w:instrText>:</w:instrText>
+                          </w:r>
+                          <w:r>
+                            <w:instrText>up</w:instrText>
+                          </w:r>
+                          <w:r>
+                            <w:rPr>
+                              <w:lang w:val="el-GR"/>
+                            </w:rPr>
+                            <w:instrText>1104804@</w:instrText>
+                          </w:r>
+                          <w:r>
+                            <w:instrText>ac</w:instrText>
+                          </w:r>
+                          <w:r>
+                            <w:rPr>
+                              <w:lang w:val="el-GR"/>
+                            </w:rPr>
+                            <w:instrText>.</w:instrText>
+                          </w:r>
+                          <w:r>
+                            <w:instrText>upatras</w:instrText>
+                          </w:r>
+                          <w:r>
+                            <w:rPr>
+                              <w:lang w:val="el-GR"/>
+                            </w:rPr>
+                            <w:instrText>.</w:instrText>
+                          </w:r>
+                          <w:r>
+                            <w:instrText>gr</w:instrText>
+                          </w:r>
+                          <w:r>
+                            <w:rPr>
+                              <w:lang w:val="el-GR"/>
+                            </w:rPr>
+                            <w:instrText>"</w:instrText>
+                          </w:r>
+                          <w:r>
+                            <w:fldChar w:fldCharType="separate"/>
+                          </w:r>
+                          <w:r>
+                            <w:rPr>
+                              <w:rStyle w:val="Hyperlink"/>
+                              <w:rFonts w:ascii="Times New Roman" w:hAnsi="Times New Roman" w:cs="Times New Roman"/>
+                              <w:lang w:val="el-GR"/>
+                            </w:rPr>
+                            <w:t>up1104804@ac.upatras.gr</w:t>
+                          </w:r>
+                          <w:r>
+                            <w:rPr>
+                              <w:rStyle w:val="Hyperlink"/>
+                              <w:rFonts w:ascii="Times New Roman" w:hAnsi="Times New Roman" w:cs="Times New Roman"/>
+                              <w:lang w:val="el-GR"/>
+                            </w:rPr>
+                            <w:fldChar w:fldCharType="end"/>
+                          </w:r>
                         </w:p>
                         <w:p>
                           <w:pPr>
@@ -2152,6 +2618,9 @@
         <w:p>
           <w:pPr>
             <w:pStyle w:val="NoSpacing"/>
+            <w:rPr>
+              <w:lang w:val="el-GR"/>
+            </w:rPr>
           </w:pPr>
         </w:p>
         <w:p>
@@ -2479,6 +2948,7 @@
           <w:r>
             <w:rPr>
               <w:noProof/>
+              <w:lang w:val="el-GR"/>
             </w:rPr>
             <w:br w:type="page"/>
           </w:r>
@@ -3155,7 +3625,6 @@
         <w:rPr>
           <w:sz w:val="24"/>
           <w:szCs w:val="24"/>
-          <w:lang w:val="el-GR"/>
         </w:rPr>
       </w:pPr>
     </w:p>
@@ -3342,30 +3811,42 @@
         <w:rPr>
           <w:lang w:val="el-GR"/>
         </w:rPr>
-        <w:t xml:space="preserve">ΣΠΥΡΟ ΒΑΛΕ ΕΔΩ </w:t>
-      </w:r>
-      <w:r>
-        <w:t>SCREENSHOT</w:t>
-      </w:r>
-      <w:r>
-        <w:rPr>
-          <w:lang w:val="el-GR"/>
-        </w:rPr>
-        <w:t xml:space="preserve"> </w:t>
-      </w:r>
-      <w:r>
-        <w:rPr>
-          <w:lang w:val="el-GR"/>
-        </w:rPr>
-        <w:t>ΓΙΑ ΤΟ ΠΡΩΤΟ ΕΡΩΤΗΜΑ ΤΗΣ ΠΡΩΤΗΣ ΑΣΚΣΗΣΗΣ ΕΠΕΙΔΗ ΔΕΝ ΜΟΥ ΤΡΕΧΕΙ</w:t>
-      </w:r>
-    </w:p>
-    <w:p>
-      <w:pPr>
-        <w:rPr>
-          <w:lang w:val="el-GR"/>
-        </w:rPr>
-      </w:pPr>
+        <w:drawing>
+          <wp:inline distT="0" distB="0" distL="0" distR="0" wp14:anchorId="0BF7B33F" wp14:editId="568D65F1">
+            <wp:extent cx="5943600" cy="664845"/>
+            <wp:effectExtent l="0" t="0" r="0" b="1905"/>
+            <wp:docPr id="1335502893" name="Picture 1" descr="A black background with white text&#10;&#10;Description automatically generated"/>
+            <wp:cNvGraphicFramePr>
+              <a:graphicFrameLocks xmlns:a="http://schemas.openxmlformats.org/drawingml/2006/main" noChangeAspect="1"/>
+            </wp:cNvGraphicFramePr>
+            <a:graphic xmlns:a="http://schemas.openxmlformats.org/drawingml/2006/main">
+              <a:graphicData uri="http://schemas.openxmlformats.org/drawingml/2006/picture">
+                <pic:pic xmlns:pic="http://schemas.openxmlformats.org/drawingml/2006/picture">
+                  <pic:nvPicPr>
+                    <pic:cNvPr id="1335502893" name="Picture 1" descr="A black background with white text&#10;&#10;Description automatically generated"/>
+                    <pic:cNvPicPr/>
+                  </pic:nvPicPr>
+                  <pic:blipFill>
+                    <a:blip r:embed="rId5"/>
+                    <a:stretch>
+                      <a:fillRect/>
+                    </a:stretch>
+                  </pic:blipFill>
+                  <pic:spPr>
+                    <a:xfrm>
+                      <a:off x="0" y="0"/>
+                      <a:ext cx="5943600" cy="664845"/>
+                    </a:xfrm>
+                    <a:prstGeom prst="rect">
+                      <a:avLst/>
+                    </a:prstGeom>
+                  </pic:spPr>
+                </pic:pic>
+              </a:graphicData>
+            </a:graphic>
+          </wp:inline>
+        </w:drawing>
+      </w:r>
     </w:p>
     <w:p>
       <w:pPr>
@@ -3771,15 +4252,7 @@
           <w:szCs w:val="24"/>
           <w:lang w:val="el-GR"/>
         </w:rPr>
-        <w:t>όπου υπάρχουν πολλοί επιβάτες με το ίδιο όνομα/επώνυμο</w:t>
-      </w:r>
-      <w:r>
-        <w:rPr>
-          <w:sz w:val="24"/>
-          <w:szCs w:val="24"/>
-          <w:lang w:val="el-GR"/>
-        </w:rPr>
-        <w:t xml:space="preserve"> </w:t>
+        <w:t xml:space="preserve">όπου υπάρχουν πολλοί επιβάτες με το ίδιο όνομα/επώνυμο </w:t>
       </w:r>
       <w:r>
         <w:rPr>
@@ -3851,33 +4324,45 @@
         <w:rPr>
           <w:lang w:val="el-GR"/>
         </w:rPr>
-        <w:t xml:space="preserve">ΣΠΥΡΟ ΒΑΛΕ ΕΔΩ </w:t>
-      </w:r>
-      <w:r>
-        <w:t>SCREENSHOT</w:t>
-      </w:r>
-      <w:r>
-        <w:rPr>
-          <w:lang w:val="el-GR"/>
-        </w:rPr>
-        <w:t xml:space="preserve"> </w:t>
-      </w:r>
-      <w:r>
-        <w:rPr>
-          <w:lang w:val="el-GR"/>
-        </w:rPr>
-        <w:t>ΓΙΑ ΤΟ ΠΡΩΤΟ ΕΡΩΤΗΜΑ ΤΗΣ ΠΡΩΤΗΣ ΑΣΚΣΗΣΗΣ ΕΠΕΙΔΗ ΔΕΝ ΜΟΥ ΤΡΕΧΕΙ</w:t>
+        <w:drawing>
+          <wp:inline distT="0" distB="0" distL="0" distR="0" wp14:anchorId="75B873AA" wp14:editId="14094411">
+            <wp:extent cx="4877481" cy="1095528"/>
+            <wp:effectExtent l="0" t="0" r="0" b="9525"/>
+            <wp:docPr id="918698109" name="Picture 1" descr="A black screen with white text&#10;&#10;Description automatically generated"/>
+            <wp:cNvGraphicFramePr>
+              <a:graphicFrameLocks xmlns:a="http://schemas.openxmlformats.org/drawingml/2006/main" noChangeAspect="1"/>
+            </wp:cNvGraphicFramePr>
+            <a:graphic xmlns:a="http://schemas.openxmlformats.org/drawingml/2006/main">
+              <a:graphicData uri="http://schemas.openxmlformats.org/drawingml/2006/picture">
+                <pic:pic xmlns:pic="http://schemas.openxmlformats.org/drawingml/2006/picture">
+                  <pic:nvPicPr>
+                    <pic:cNvPr id="918698109" name="Picture 1" descr="A black screen with white text&#10;&#10;Description automatically generated"/>
+                    <pic:cNvPicPr/>
+                  </pic:nvPicPr>
+                  <pic:blipFill>
+                    <a:blip r:embed="rId6"/>
+                    <a:stretch>
+                      <a:fillRect/>
+                    </a:stretch>
+                  </pic:blipFill>
+                  <pic:spPr>
+                    <a:xfrm>
+                      <a:off x="0" y="0"/>
+                      <a:ext cx="4877481" cy="1095528"/>
+                    </a:xfrm>
+                    <a:prstGeom prst="rect">
+                      <a:avLst/>
+                    </a:prstGeom>
+                  </pic:spPr>
+                </pic:pic>
+              </a:graphicData>
+            </a:graphic>
+          </wp:inline>
+        </w:drawing>
       </w:r>
     </w:p>
     <w:p>
       <w:pPr>
-        <w:rPr>
-          <w:lang w:val="el-GR"/>
-        </w:rPr>
-      </w:pPr>
-    </w:p>
-    <w:p>
-      <w:pPr>
         <w:pStyle w:val="Heading2"/>
         <w:rPr>
           <w:b/>
@@ -3889,6 +4374,7 @@
         <w:rPr>
           <w:b/>
           <w:bCs/>
+          <w:lang w:val="el-GR"/>
         </w:rPr>
         <w:t>Αλλαγή Στοιχείων Επιβαίνοντα</w:t>
       </w:r>
@@ -4190,7 +4676,6 @@
           <w:szCs w:val="24"/>
           <w:lang w:val="el-GR"/>
         </w:rPr>
-        <w:lastRenderedPageBreak/>
         <w:t>Διαχείριση Εισόδων:</w:t>
       </w:r>
       <w:r>
@@ -4348,33 +4833,45 @@
         <w:rPr>
           <w:lang w:val="el-GR"/>
         </w:rPr>
-        <w:t xml:space="preserve">ΣΠΥΡΟ ΒΑΛΕ ΕΔΩ </w:t>
-      </w:r>
-      <w:r>
-        <w:t>SCREENSHOT</w:t>
-      </w:r>
-      <w:r>
-        <w:rPr>
-          <w:lang w:val="el-GR"/>
-        </w:rPr>
-        <w:t xml:space="preserve"> </w:t>
-      </w:r>
-      <w:r>
-        <w:rPr>
-          <w:lang w:val="el-GR"/>
-        </w:rPr>
-        <w:t>ΓΙΑ ΤΟ ΠΡΩΤΟ ΕΡΩΤΗΜΑ ΤΗΣ ΠΡΩΤΗΣ ΑΣΚΣΗΣΗΣ ΕΠΕΙΔΗ ΔΕΝ ΜΟΥ ΤΡΕΧΕΙ</w:t>
+        <w:drawing>
+          <wp:inline distT="0" distB="0" distL="0" distR="0" wp14:anchorId="5231D15F" wp14:editId="30F083A2">
+            <wp:extent cx="5943600" cy="3252470"/>
+            <wp:effectExtent l="0" t="0" r="0" b="5080"/>
+            <wp:docPr id="926833970" name="Picture 1" descr="A computer screen shot of a black screen&#10;&#10;Description automatically generated"/>
+            <wp:cNvGraphicFramePr>
+              <a:graphicFrameLocks xmlns:a="http://schemas.openxmlformats.org/drawingml/2006/main" noChangeAspect="1"/>
+            </wp:cNvGraphicFramePr>
+            <a:graphic xmlns:a="http://schemas.openxmlformats.org/drawingml/2006/main">
+              <a:graphicData uri="http://schemas.openxmlformats.org/drawingml/2006/picture">
+                <pic:pic xmlns:pic="http://schemas.openxmlformats.org/drawingml/2006/picture">
+                  <pic:nvPicPr>
+                    <pic:cNvPr id="926833970" name="Picture 1" descr="A computer screen shot of a black screen&#10;&#10;Description automatically generated"/>
+                    <pic:cNvPicPr/>
+                  </pic:nvPicPr>
+                  <pic:blipFill>
+                    <a:blip r:embed="rId7"/>
+                    <a:stretch>
+                      <a:fillRect/>
+                    </a:stretch>
+                  </pic:blipFill>
+                  <pic:spPr>
+                    <a:xfrm>
+                      <a:off x="0" y="0"/>
+                      <a:ext cx="5943600" cy="3252470"/>
+                    </a:xfrm>
+                    <a:prstGeom prst="rect">
+                      <a:avLst/>
+                    </a:prstGeom>
+                  </pic:spPr>
+                </pic:pic>
+              </a:graphicData>
+            </a:graphic>
+          </wp:inline>
+        </w:drawing>
       </w:r>
     </w:p>
     <w:p>
       <w:pPr>
-        <w:rPr>
-          <w:lang w:val="el-GR"/>
-        </w:rPr>
-      </w:pPr>
-    </w:p>
-    <w:p>
-      <w:pPr>
         <w:pStyle w:val="Heading2"/>
         <w:rPr>
           <w:b/>
@@ -4386,6 +4883,7 @@
         <w:rPr>
           <w:b/>
           <w:bCs/>
+          <w:lang w:val="el-GR"/>
         </w:rPr>
         <w:t>Προβολή Αρχείου</w:t>
       </w:r>
@@ -4768,6 +5266,7 @@
           <w:szCs w:val="24"/>
           <w:lang w:val="el-GR"/>
         </w:rPr>
+        <w:lastRenderedPageBreak/>
         <w:t>Ολοκλήρωση Προβολής</w:t>
       </w:r>
       <w:r>
@@ -4913,39 +5412,85 @@
       </w:r>
     </w:p>
     <w:p>
-      <w:pPr>
-        <w:rPr>
-          <w:lang w:val="el-GR"/>
-        </w:rPr>
-      </w:pPr>
-      <w:r>
-        <w:rPr>
-          <w:lang w:val="el-GR"/>
-        </w:rPr>
-        <w:t xml:space="preserve">ΣΠΥΡΟ ΒΑΛΕ ΕΔΩ </w:t>
-      </w:r>
-      <w:r>
-        <w:t>SCREENSHOT</w:t>
-      </w:r>
-      <w:r>
-        <w:rPr>
-          <w:lang w:val="el-GR"/>
-        </w:rPr>
-        <w:t xml:space="preserve"> </w:t>
-      </w:r>
-      <w:r>
-        <w:rPr>
-          <w:lang w:val="el-GR"/>
-        </w:rPr>
-        <w:t>ΓΙΑ ΤΟ ΠΡΩΤΟ ΕΡΩΤΗΜΑ ΤΗΣ ΠΡΩΤΗΣ ΑΣΚΣΗΣΗΣ ΕΠΕΙΔΗ ΔΕΝ ΜΟΥ ΤΡΕΧΕΙ</w:t>
+      <w:r>
+        <w:rPr>
+          <w:lang w:val="el-GR"/>
+        </w:rPr>
+        <w:drawing>
+          <wp:inline distT="0" distB="0" distL="0" distR="0" wp14:anchorId="7D46CC98" wp14:editId="2023E3F3">
+            <wp:extent cx="4420217" cy="276264"/>
+            <wp:effectExtent l="0" t="0" r="0" b="9525"/>
+            <wp:docPr id="180020403" name="Picture 1"/>
+            <wp:cNvGraphicFramePr>
+              <a:graphicFrameLocks xmlns:a="http://schemas.openxmlformats.org/drawingml/2006/main" noChangeAspect="1"/>
+            </wp:cNvGraphicFramePr>
+            <a:graphic xmlns:a="http://schemas.openxmlformats.org/drawingml/2006/main">
+              <a:graphicData uri="http://schemas.openxmlformats.org/drawingml/2006/picture">
+                <pic:pic xmlns:pic="http://schemas.openxmlformats.org/drawingml/2006/picture">
+                  <pic:nvPicPr>
+                    <pic:cNvPr id="180020403" name=""/>
+                    <pic:cNvPicPr/>
+                  </pic:nvPicPr>
+                  <pic:blipFill>
+                    <a:blip r:embed="rId8"/>
+                    <a:stretch>
+                      <a:fillRect/>
+                    </a:stretch>
+                  </pic:blipFill>
+                  <pic:spPr>
+                    <a:xfrm>
+                      <a:off x="0" y="0"/>
+                      <a:ext cx="4420217" cy="276264"/>
+                    </a:xfrm>
+                    <a:prstGeom prst="rect">
+                      <a:avLst/>
+                    </a:prstGeom>
+                  </pic:spPr>
+                </pic:pic>
+              </a:graphicData>
+            </a:graphic>
+          </wp:inline>
+        </w:drawing>
       </w:r>
     </w:p>
     <w:p>
-      <w:pPr>
-        <w:rPr>
-          <w:lang w:val="el-GR"/>
-        </w:rPr>
-      </w:pPr>
+      <w:r>
+        <w:drawing>
+          <wp:inline distT="0" distB="0" distL="0" distR="0" wp14:anchorId="4A57EF9B" wp14:editId="70834D5E">
+            <wp:extent cx="5163271" cy="5430008"/>
+            <wp:effectExtent l="0" t="0" r="0" b="0"/>
+            <wp:docPr id="189509561" name="Picture 1" descr="A screenshot of a computer screen&#10;&#10;Description automatically generated"/>
+            <wp:cNvGraphicFramePr>
+              <a:graphicFrameLocks xmlns:a="http://schemas.openxmlformats.org/drawingml/2006/main" noChangeAspect="1"/>
+            </wp:cNvGraphicFramePr>
+            <a:graphic xmlns:a="http://schemas.openxmlformats.org/drawingml/2006/main">
+              <a:graphicData uri="http://schemas.openxmlformats.org/drawingml/2006/picture">
+                <pic:pic xmlns:pic="http://schemas.openxmlformats.org/drawingml/2006/picture">
+                  <pic:nvPicPr>
+                    <pic:cNvPr id="189509561" name="Picture 1" descr="A screenshot of a computer screen&#10;&#10;Description automatically generated"/>
+                    <pic:cNvPicPr/>
+                  </pic:nvPicPr>
+                  <pic:blipFill>
+                    <a:blip r:embed="rId9"/>
+                    <a:stretch>
+                      <a:fillRect/>
+                    </a:stretch>
+                  </pic:blipFill>
+                  <pic:spPr>
+                    <a:xfrm>
+                      <a:off x="0" y="0"/>
+                      <a:ext cx="5163271" cy="5430008"/>
+                    </a:xfrm>
+                    <a:prstGeom prst="rect">
+                      <a:avLst/>
+                    </a:prstGeom>
+                  </pic:spPr>
+                </pic:pic>
+              </a:graphicData>
+            </a:graphic>
+          </wp:inline>
+        </w:drawing>
+      </w:r>
     </w:p>
     <w:p>
       <w:pPr>
@@ -4956,32 +5501,15 @@
           <w:lang w:val="el-GR"/>
         </w:rPr>
       </w:pPr>
-      <w:proofErr w:type="spellStart"/>
       <w:r>
         <w:rPr>
           <w:b/>
           <w:bCs/>
+          <w:lang w:val="el-GR"/>
         </w:rPr>
         <w:lastRenderedPageBreak/>
-        <w:t>Δημιουργί</w:t>
-      </w:r>
-      <w:proofErr w:type="spellEnd"/>
-      <w:r>
-        <w:rPr>
-          <w:b/>
-          <w:bCs/>
-        </w:rPr>
-        <w:t>α ανα</w:t>
-      </w:r>
-      <w:proofErr w:type="spellStart"/>
-      <w:r>
-        <w:rPr>
-          <w:b/>
-          <w:bCs/>
-        </w:rPr>
-        <w:t>φορών</w:t>
-      </w:r>
-      <w:proofErr w:type="spellEnd"/>
+        <w:t>Δημιουργία αναφορών</w:t>
+      </w:r>
     </w:p>
     <w:p>
       <w:pPr>
@@ -5557,6 +6085,7 @@
           <w:szCs w:val="24"/>
         </w:rPr>
       </w:pPr>
+      <w:proofErr w:type="spellStart"/>
       <w:r>
         <w:rPr>
           <w:b/>
@@ -5565,9 +6094,9 @@
           <w:sz w:val="24"/>
           <w:szCs w:val="24"/>
         </w:rPr>
-        <w:t>Δια</w:t>
-      </w:r>
-      <w:proofErr w:type="spellStart"/>
+        <w:t>Δι</w:t>
+      </w:r>
+      <w:proofErr w:type="spellEnd"/>
       <w:r>
         <w:rPr>
           <w:b/>
@@ -5576,9 +6105,8 @@
           <w:sz w:val="24"/>
           <w:szCs w:val="24"/>
         </w:rPr>
-        <w:t>σωθέντες</w:t>
-      </w:r>
-      <w:proofErr w:type="spellEnd"/>
+        <w:t>ασωθέντες</w:t>
+      </w:r>
       <w:r>
         <w:rPr>
           <w:color w:val="0F4761" w:themeColor="accent1" w:themeShade="BF"/>
@@ -5637,39 +6165,204 @@
       </w:r>
     </w:p>
     <w:p>
-      <w:pPr>
-        <w:rPr>
-          <w:lang w:val="el-GR"/>
-        </w:rPr>
-      </w:pPr>
-      <w:r>
-        <w:rPr>
-          <w:lang w:val="el-GR"/>
-        </w:rPr>
-        <w:t xml:space="preserve">ΣΠΥΡΟ ΒΑΛΕ ΕΔΩ </w:t>
-      </w:r>
-      <w:r>
-        <w:t>SCREENSHOT</w:t>
-      </w:r>
-      <w:r>
-        <w:rPr>
-          <w:lang w:val="el-GR"/>
-        </w:rPr>
-        <w:t xml:space="preserve"> </w:t>
-      </w:r>
-      <w:r>
-        <w:rPr>
-          <w:lang w:val="el-GR"/>
-        </w:rPr>
-        <w:t>ΓΙΑ ΤΟ ΠΡΩΤΟ ΕΡΩΤΗΜΑ ΤΗΣ ΠΡΩΤΗΣ ΑΣΚΣΗΣΗΣ ΕΠΕΙΔΗ ΔΕΝ ΜΟΥ ΤΡΕΧΕΙ</w:t>
+      <w:r>
+        <w:rPr>
+          <w:lang w:val="el-GR"/>
+        </w:rPr>
+        <w:drawing>
+          <wp:inline distT="0" distB="0" distL="0" distR="0" wp14:anchorId="47CADF4B" wp14:editId="5804E62A">
+            <wp:extent cx="5943600" cy="2788920"/>
+            <wp:effectExtent l="0" t="0" r="0" b="0"/>
+            <wp:docPr id="748211753" name="Picture 1" descr="A computer screen with white text&#10;&#10;Description automatically generated"/>
+            <wp:cNvGraphicFramePr>
+              <a:graphicFrameLocks xmlns:a="http://schemas.openxmlformats.org/drawingml/2006/main" noChangeAspect="1"/>
+            </wp:cNvGraphicFramePr>
+            <a:graphic xmlns:a="http://schemas.openxmlformats.org/drawingml/2006/main">
+              <a:graphicData uri="http://schemas.openxmlformats.org/drawingml/2006/picture">
+                <pic:pic xmlns:pic="http://schemas.openxmlformats.org/drawingml/2006/picture">
+                  <pic:nvPicPr>
+                    <pic:cNvPr id="748211753" name="Picture 1" descr="A computer screen with white text&#10;&#10;Description automatically generated"/>
+                    <pic:cNvPicPr/>
+                  </pic:nvPicPr>
+                  <pic:blipFill>
+                    <a:blip r:embed="rId10"/>
+                    <a:stretch>
+                      <a:fillRect/>
+                    </a:stretch>
+                  </pic:blipFill>
+                  <pic:spPr>
+                    <a:xfrm>
+                      <a:off x="0" y="0"/>
+                      <a:ext cx="5943600" cy="2788920"/>
+                    </a:xfrm>
+                    <a:prstGeom prst="rect">
+                      <a:avLst/>
+                    </a:prstGeom>
+                  </pic:spPr>
+                </pic:pic>
+              </a:graphicData>
+            </a:graphic>
+          </wp:inline>
+        </w:drawing>
       </w:r>
     </w:p>
     <w:p>
-      <w:pPr>
-        <w:rPr>
-          <w:lang w:val="el-GR"/>
-        </w:rPr>
-      </w:pPr>
+      <w:r>
+        <w:lastRenderedPageBreak/>
+        <w:drawing>
+          <wp:inline distT="0" distB="0" distL="0" distR="0" wp14:anchorId="185770C4" wp14:editId="19A3ADEA">
+            <wp:extent cx="4132306" cy="7482840"/>
+            <wp:effectExtent l="0" t="0" r="1905" b="3810"/>
+            <wp:docPr id="1880805234" name="Picture 1" descr="A screen shot of a computer&#10;&#10;Description automatically generated"/>
+            <wp:cNvGraphicFramePr>
+              <a:graphicFrameLocks xmlns:a="http://schemas.openxmlformats.org/drawingml/2006/main" noChangeAspect="1"/>
+            </wp:cNvGraphicFramePr>
+            <a:graphic xmlns:a="http://schemas.openxmlformats.org/drawingml/2006/main">
+              <a:graphicData uri="http://schemas.openxmlformats.org/drawingml/2006/picture">
+                <pic:pic xmlns:pic="http://schemas.openxmlformats.org/drawingml/2006/picture">
+                  <pic:nvPicPr>
+                    <pic:cNvPr id="1880805234" name="Picture 1" descr="A screen shot of a computer&#10;&#10;Description automatically generated"/>
+                    <pic:cNvPicPr/>
+                  </pic:nvPicPr>
+                  <pic:blipFill>
+                    <a:blip r:embed="rId11"/>
+                    <a:stretch>
+                      <a:fillRect/>
+                    </a:stretch>
+                  </pic:blipFill>
+                  <pic:spPr>
+                    <a:xfrm>
+                      <a:off x="0" y="0"/>
+                      <a:ext cx="4137471" cy="7492194"/>
+                    </a:xfrm>
+                    <a:prstGeom prst="rect">
+                      <a:avLst/>
+                    </a:prstGeom>
+                  </pic:spPr>
+                </pic:pic>
+              </a:graphicData>
+            </a:graphic>
+          </wp:inline>
+        </w:drawing>
+      </w:r>
+    </w:p>
+    <w:p>
+      <w:r>
+        <w:drawing>
+          <wp:inline distT="0" distB="0" distL="0" distR="0" wp14:anchorId="2E979A20" wp14:editId="767F211E">
+            <wp:extent cx="2179320" cy="600661"/>
+            <wp:effectExtent l="0" t="0" r="0" b="9525"/>
+            <wp:docPr id="261115617" name="Picture 1" descr="A black screen with white text&#10;&#10;Description automatically generated"/>
+            <wp:cNvGraphicFramePr>
+              <a:graphicFrameLocks xmlns:a="http://schemas.openxmlformats.org/drawingml/2006/main" noChangeAspect="1"/>
+            </wp:cNvGraphicFramePr>
+            <a:graphic xmlns:a="http://schemas.openxmlformats.org/drawingml/2006/main">
+              <a:graphicData uri="http://schemas.openxmlformats.org/drawingml/2006/picture">
+                <pic:pic xmlns:pic="http://schemas.openxmlformats.org/drawingml/2006/picture">
+                  <pic:nvPicPr>
+                    <pic:cNvPr id="261115617" name="Picture 1" descr="A black screen with white text&#10;&#10;Description automatically generated"/>
+                    <pic:cNvPicPr/>
+                  </pic:nvPicPr>
+                  <pic:blipFill>
+                    <a:blip r:embed="rId12"/>
+                    <a:stretch>
+                      <a:fillRect/>
+                    </a:stretch>
+                  </pic:blipFill>
+                  <pic:spPr>
+                    <a:xfrm>
+                      <a:off x="0" y="0"/>
+                      <a:ext cx="2194152" cy="604749"/>
+                    </a:xfrm>
+                    <a:prstGeom prst="rect">
+                      <a:avLst/>
+                    </a:prstGeom>
+                  </pic:spPr>
+                </pic:pic>
+              </a:graphicData>
+            </a:graphic>
+          </wp:inline>
+        </w:drawing>
+      </w:r>
+    </w:p>
+    <w:p>
+      <w:r>
+        <w:lastRenderedPageBreak/>
+        <w:drawing>
+          <wp:inline distT="0" distB="0" distL="0" distR="0" wp14:anchorId="5A53D0E4" wp14:editId="6063561D">
+            <wp:extent cx="2659380" cy="740396"/>
+            <wp:effectExtent l="0" t="0" r="0" b="3175"/>
+            <wp:docPr id="2017216818" name="Picture 1" descr="A screen shot of a computer&#10;&#10;Description automatically generated"/>
+            <wp:cNvGraphicFramePr>
+              <a:graphicFrameLocks xmlns:a="http://schemas.openxmlformats.org/drawingml/2006/main" noChangeAspect="1"/>
+            </wp:cNvGraphicFramePr>
+            <a:graphic xmlns:a="http://schemas.openxmlformats.org/drawingml/2006/main">
+              <a:graphicData uri="http://schemas.openxmlformats.org/drawingml/2006/picture">
+                <pic:pic xmlns:pic="http://schemas.openxmlformats.org/drawingml/2006/picture">
+                  <pic:nvPicPr>
+                    <pic:cNvPr id="2017216818" name="Picture 1" descr="A screen shot of a computer&#10;&#10;Description automatically generated"/>
+                    <pic:cNvPicPr/>
+                  </pic:nvPicPr>
+                  <pic:blipFill>
+                    <a:blip r:embed="rId13"/>
+                    <a:stretch>
+                      <a:fillRect/>
+                    </a:stretch>
+                  </pic:blipFill>
+                  <pic:spPr>
+                    <a:xfrm>
+                      <a:off x="0" y="0"/>
+                      <a:ext cx="2679809" cy="746084"/>
+                    </a:xfrm>
+                    <a:prstGeom prst="rect">
+                      <a:avLst/>
+                    </a:prstGeom>
+                  </pic:spPr>
+                </pic:pic>
+              </a:graphicData>
+            </a:graphic>
+          </wp:inline>
+        </w:drawing>
+      </w:r>
+    </w:p>
+    <w:p>
+      <w:r>
+        <w:drawing>
+          <wp:inline distT="0" distB="0" distL="0" distR="0" wp14:anchorId="7DCD9165" wp14:editId="554E8155">
+            <wp:extent cx="2944852" cy="7101840"/>
+            <wp:effectExtent l="0" t="0" r="8255" b="3810"/>
+            <wp:docPr id="1390660522" name="Picture 1" descr="A screen shot of a computer screen&#10;&#10;Description automatically generated"/>
+            <wp:cNvGraphicFramePr>
+              <a:graphicFrameLocks xmlns:a="http://schemas.openxmlformats.org/drawingml/2006/main" noChangeAspect="1"/>
+            </wp:cNvGraphicFramePr>
+            <a:graphic xmlns:a="http://schemas.openxmlformats.org/drawingml/2006/main">
+              <a:graphicData uri="http://schemas.openxmlformats.org/drawingml/2006/picture">
+                <pic:pic xmlns:pic="http://schemas.openxmlformats.org/drawingml/2006/picture">
+                  <pic:nvPicPr>
+                    <pic:cNvPr id="1390660522" name="Picture 1" descr="A screen shot of a computer screen&#10;&#10;Description automatically generated"/>
+                    <pic:cNvPicPr/>
+                  </pic:nvPicPr>
+                  <pic:blipFill>
+                    <a:blip r:embed="rId14"/>
+                    <a:stretch>
+                      <a:fillRect/>
+                    </a:stretch>
+                  </pic:blipFill>
+                  <pic:spPr>
+                    <a:xfrm>
+                      <a:off x="0" y="0"/>
+                      <a:ext cx="2949505" cy="7113060"/>
+                    </a:xfrm>
+                    <a:prstGeom prst="rect">
+                      <a:avLst/>
+                    </a:prstGeom>
+                  </pic:spPr>
+                </pic:pic>
+              </a:graphicData>
+            </a:graphic>
+          </wp:inline>
+        </w:drawing>
+      </w:r>
     </w:p>
     <w:p>
       <w:pPr>
@@ -5686,6 +6379,7 @@
         <w:rPr>
           <w:lang w:val="el-GR"/>
         </w:rPr>
+        <w:lastRenderedPageBreak/>
         <w:t>Συγχρονισμός Διεργασιών και Σημαφόροι</w:t>
       </w:r>
     </w:p>
@@ -5773,13 +6467,7 @@
         <w:rPr>
           <w:lang w:val="el-GR"/>
         </w:rPr>
-        <w:t xml:space="preserve"> </w:t>
-      </w:r>
-      <w:r>
-        <w:rPr>
-          <w:lang w:val="el-GR"/>
-        </w:rPr>
-        <w:t>Χρονοπρογραμματισμός Διεργασιών και Διαχείριση Μνήμης</w:t>
+        <w:t xml:space="preserve"> Χρονοπρογραμματισμός Διεργασιών και Διαχείριση Μνήμης</w:t>
       </w:r>
     </w:p>
     <w:p>
@@ -6061,7 +6749,14 @@
         <w:rPr>
           <w:rStyle w:val="Heading3Char"/>
         </w:rPr>
-        <w:t>Process:</w:t>
+        <w:t>Process</w:t>
+      </w:r>
+      <w:r>
+        <w:rPr>
+          <w:rStyle w:val="Heading3Char"/>
+          <w:lang w:val="el-GR"/>
+        </w:rPr>
+        <w:t>:</w:t>
       </w:r>
       <w:r>
         <w:rPr>
@@ -6408,21 +7103,22 @@
         <w:rPr>
           <w:rFonts w:eastAsia="Times New Roman"/>
         </w:rPr>
-        <w:t>3. Δια</w:t>
+        <w:lastRenderedPageBreak/>
+        <w:t xml:space="preserve">3. </w:t>
       </w:r>
       <w:proofErr w:type="spellStart"/>
       <w:r>
         <w:rPr>
           <w:rFonts w:eastAsia="Times New Roman"/>
         </w:rPr>
-        <w:t>χείριση</w:t>
+        <w:t>Δι</w:t>
       </w:r>
       <w:proofErr w:type="spellEnd"/>
       <w:r>
         <w:rPr>
           <w:rFonts w:eastAsia="Times New Roman"/>
         </w:rPr>
-        <w:t xml:space="preserve"> </w:t>
+        <w:t xml:space="preserve">αχείριση </w:t>
       </w:r>
       <w:proofErr w:type="spellStart"/>
       <w:r>
@@ -6452,36 +7148,9 @@
       <w:r>
         <w:rPr>
           <w:rStyle w:val="Heading3Char"/>
-        </w:rPr>
-        <w:t>Κατα</w:t>
-      </w:r>
-      <w:proofErr w:type="spellStart"/>
-      <w:r>
-        <w:rPr>
-          <w:rStyle w:val="Heading3Char"/>
-        </w:rPr>
-        <w:t>νομή</w:t>
-      </w:r>
-      <w:proofErr w:type="spellEnd"/>
-      <w:r>
-        <w:rPr>
-          <w:rStyle w:val="Heading3Char"/>
-        </w:rPr>
-        <w:t xml:space="preserve"> </w:t>
-      </w:r>
-      <w:proofErr w:type="spellStart"/>
-      <w:r>
-        <w:rPr>
-          <w:rStyle w:val="Heading3Char"/>
-        </w:rPr>
-        <w:t>μνήμης</w:t>
-      </w:r>
-      <w:proofErr w:type="spellEnd"/>
-      <w:r>
-        <w:rPr>
-          <w:rStyle w:val="Heading3Char"/>
-        </w:rPr>
-        <w:t>:</w:t>
+          <w:lang w:val="el-GR"/>
+        </w:rPr>
+        <w:t>Κατανομή μνήμης:</w:t>
       </w:r>
       <w:r>
         <w:rPr>
@@ -6514,36 +7183,9 @@
       <w:r>
         <w:rPr>
           <w:rStyle w:val="Heading3Char"/>
-        </w:rPr>
-        <w:t>Απ</w:t>
-      </w:r>
-      <w:proofErr w:type="spellStart"/>
-      <w:r>
-        <w:rPr>
-          <w:rStyle w:val="Heading3Char"/>
-        </w:rPr>
-        <w:t>οδέσμευση</w:t>
-      </w:r>
-      <w:proofErr w:type="spellEnd"/>
-      <w:r>
-        <w:rPr>
-          <w:rStyle w:val="Heading3Char"/>
-        </w:rPr>
-        <w:t xml:space="preserve"> </w:t>
-      </w:r>
-      <w:proofErr w:type="spellStart"/>
-      <w:r>
-        <w:rPr>
-          <w:rStyle w:val="Heading3Char"/>
-        </w:rPr>
-        <w:t>μνήμης</w:t>
-      </w:r>
-      <w:proofErr w:type="spellEnd"/>
-      <w:r>
-        <w:rPr>
-          <w:rStyle w:val="Heading3Char"/>
-        </w:rPr>
-        <w:t>:</w:t>
+          <w:lang w:val="el-GR"/>
+        </w:rPr>
+        <w:t>Αποδέσμευση μνήμης:</w:t>
       </w:r>
       <w:r>
         <w:rPr>
@@ -6734,7 +7376,6 @@
           <w:lang w:val="el-GR"/>
           <w14:ligatures w14:val="none"/>
         </w:rPr>
-        <w:lastRenderedPageBreak/>
         <w:t>Αν μια διεργασία δεν έχει φορτωθεί στη μνήμη, επιχειρείται κατανομή μνήμης.</w:t>
       </w:r>
     </w:p>
@@ -6980,8 +7621,16 @@
         <w:rPr>
           <w:rStyle w:val="Heading2Char"/>
         </w:rPr>
-        <w:t>πωση Καταστάσεων</w:t>
-      </w:r>
+        <w:t>πωση Κατα</w:t>
+      </w:r>
+      <w:proofErr w:type="spellStart"/>
+      <w:r>
+        <w:rPr>
+          <w:rStyle w:val="Heading2Char"/>
+        </w:rPr>
+        <w:t>στάσεων</w:t>
+      </w:r>
+      <w:proofErr w:type="spellEnd"/>
     </w:p>
     <w:p>
       <w:pPr>
@@ -7458,6 +8107,8 @@
     </w:p>
     <w:p>
       <w:pPr>
+        <w:spacing w:before="100" w:beforeAutospacing="1" w:after="100" w:afterAutospacing="1" w:line="240" w:lineRule="auto"/>
+        <w:ind w:left="720"/>
         <w:rPr>
           <w:rFonts w:eastAsia="Times New Roman" w:cs="Times New Roman"/>
           <w:kern w:val="0"/>
@@ -7470,6 +8121,22 @@
     </w:p>
     <w:p>
       <w:pPr>
+        <w:pStyle w:val="Heading2"/>
+        <w:rPr>
+          <w:rFonts w:eastAsia="Times New Roman"/>
+          <w:lang w:val="el-GR"/>
+        </w:rPr>
+      </w:pPr>
+      <w:r>
+        <w:rPr>
+          <w:rFonts w:eastAsia="Times New Roman"/>
+          <w:lang w:val="el-GR"/>
+        </w:rPr>
+        <w:t>ΠΑΡΑΔΕΙΓΜΑΤΑ ΛΕΙΤΟΥΡΓΙΑΣ</w:t>
+      </w:r>
+    </w:p>
+    <w:p>
+      <w:pPr>
         <w:rPr>
           <w:rFonts w:eastAsia="Times New Roman" w:cs="Times New Roman"/>
           <w:kern w:val="0"/>
@@ -7479,22 +8146,51 @@
           <w14:ligatures w14:val="none"/>
         </w:rPr>
       </w:pPr>
+      <w:r>
+        <w:rPr>
+          <w:rFonts w:eastAsia="Times New Roman" w:cs="Times New Roman"/>
+          <w:kern w:val="0"/>
+          <w:sz w:val="24"/>
+          <w:szCs w:val="24"/>
+          <w:lang w:val="el-GR"/>
+          <w14:ligatures w14:val="none"/>
+        </w:rPr>
+        <w:t>Παράδειγμα</w:t>
+      </w:r>
+      <w:r>
+        <w:rPr>
+          <w:rFonts w:eastAsia="Times New Roman" w:cs="Times New Roman"/>
+          <w:kern w:val="0"/>
+          <w:sz w:val="24"/>
+          <w:szCs w:val="24"/>
+          <w:lang w:val="el-GR"/>
+          <w14:ligatures w14:val="none"/>
+        </w:rPr>
+        <w:t xml:space="preserve"> </w:t>
+      </w:r>
+      <w:r>
+        <w:rPr>
+          <w:rFonts w:eastAsia="Times New Roman" w:cs="Times New Roman"/>
+          <w:kern w:val="0"/>
+          <w:sz w:val="24"/>
+          <w:szCs w:val="24"/>
+          <w:lang w:val="el-GR"/>
+          <w14:ligatures w14:val="none"/>
+        </w:rPr>
+        <w:t>1.</w:t>
+      </w:r>
     </w:p>
     <w:p>
       <w:pPr>
-        <w:pStyle w:val="Heading2"/>
-        <w:rPr>
-          <w:rFonts w:eastAsia="Times New Roman"/>
-          <w:lang w:val="el-GR"/>
-        </w:rPr>
-      </w:pPr>
-      <w:r>
-        <w:rPr>
-          <w:rFonts w:eastAsia="Times New Roman"/>
-          <w:lang w:val="el-GR"/>
-        </w:rPr>
-        <w:t>ΠΑΡΑΔΕΙΓΜΑΤΑ ΛΕΙΤΟΥΡΓΙΑΣ</w:t>
-      </w:r>
+        <w:rPr>
+          <w:rFonts w:eastAsia="Times New Roman" w:cs="Times New Roman"/>
+          <w:kern w:val="0"/>
+          <w:sz w:val="24"/>
+          <w:szCs w:val="24"/>
+          <w:lang w:val="el-GR"/>
+          <w14:ligatures w14:val="none"/>
+        </w:rPr>
+      </w:pPr>
     </w:p>
     <w:p>
       <w:pPr>
@@ -7516,7 +8212,7 @@
           <w:lang w:val="el-GR"/>
           <w14:ligatures w14:val="none"/>
         </w:rPr>
-        <w:t>Παράδειγμα</w:t>
+        <w:t>Ε</w:t>
       </w:r>
       <w:r>
         <w:rPr>
@@ -7527,7 +8223,7 @@
           <w:lang w:val="el-GR"/>
           <w14:ligatures w14:val="none"/>
         </w:rPr>
-        <w:t xml:space="preserve"> </w:t>
+        <w:t xml:space="preserve">ισάγω 2 διεργασίες, η πρώτη  </w:t>
       </w:r>
       <w:r>
         <w:rPr>
@@ -7538,11 +8234,23 @@
           <w:lang w:val="el-GR"/>
           <w14:ligatures w14:val="none"/>
         </w:rPr>
-        <w:t>1.</w:t>
+        <w:t xml:space="preserve">με χρόνο άφιξης 0, χρόνο εκτέλεσης 10 και απαιτούμενη μνήμη 10 </w:t>
+      </w:r>
+      <w:r>
+        <w:rPr>
+          <w:rFonts w:eastAsia="Times New Roman" w:cs="Times New Roman"/>
+          <w:kern w:val="0"/>
+          <w:sz w:val="24"/>
+          <w:szCs w:val="24"/>
+          <w:lang w:val="el-GR"/>
+          <w14:ligatures w14:val="none"/>
+        </w:rPr>
+        <w:t>ΚΒ και η δεύτερη με χρόνο άφιξης 2, χρόνο εκτέλεσης 8 και απαιτούμενη μνήμη 10 ΚΒ.</w:t>
       </w:r>
     </w:p>
     <w:p>
       <w:pPr>
+        <w:spacing w:before="100" w:beforeAutospacing="1" w:after="100" w:afterAutospacing="1" w:line="240" w:lineRule="auto"/>
         <w:rPr>
           <w:rFonts w:eastAsia="Times New Roman" w:cs="Times New Roman"/>
           <w:kern w:val="0"/>
@@ -7552,9 +8260,146 @@
           <w14:ligatures w14:val="none"/>
         </w:rPr>
       </w:pPr>
+      <w:r>
+        <w:rPr>
+          <w:rStyle w:val="Heading3Char"/>
+        </w:rPr>
+        <w:lastRenderedPageBreak/>
+        <w:t>Process</w:t>
+      </w:r>
+      <w:r>
+        <w:rPr>
+          <w:rStyle w:val="Heading3Char"/>
+          <w:lang w:val="el-GR"/>
+        </w:rPr>
+        <w:t xml:space="preserve"> 1 (</w:t>
+      </w:r>
+      <w:r>
+        <w:rPr>
+          <w:rFonts w:eastAsia="Times New Roman" w:cs="Times New Roman"/>
+          <w:kern w:val="0"/>
+          <w:sz w:val="24"/>
+          <w:szCs w:val="24"/>
+          <w:lang w:val="el-GR"/>
+          <w14:ligatures w14:val="none"/>
+        </w:rPr>
+        <w:t xml:space="preserve">άφιξη 0 </w:t>
+      </w:r>
+      <w:proofErr w:type="spellStart"/>
+      <w:r>
+        <w:rPr>
+          <w:rFonts w:eastAsia="Times New Roman" w:cs="Times New Roman"/>
+          <w:kern w:val="0"/>
+          <w:sz w:val="24"/>
+          <w:szCs w:val="24"/>
+          <w14:ligatures w14:val="none"/>
+        </w:rPr>
+        <w:t>ms</w:t>
+      </w:r>
+      <w:proofErr w:type="spellEnd"/>
+      <w:r>
+        <w:rPr>
+          <w:rFonts w:eastAsia="Times New Roman" w:cs="Times New Roman"/>
+          <w:kern w:val="0"/>
+          <w:sz w:val="24"/>
+          <w:szCs w:val="24"/>
+          <w:lang w:val="el-GR"/>
+          <w14:ligatures w14:val="none"/>
+        </w:rPr>
+        <w:t xml:space="preserve">): Φορτώνεται στη μνήμη, εκτελείται σε 4 </w:t>
+      </w:r>
+      <w:r>
+        <w:rPr>
+          <w:rFonts w:eastAsia="Times New Roman" w:cs="Times New Roman"/>
+          <w:kern w:val="0"/>
+          <w:sz w:val="24"/>
+          <w:szCs w:val="24"/>
+          <w14:ligatures w14:val="none"/>
+        </w:rPr>
+        <w:t>time</w:t>
+      </w:r>
+      <w:r>
+        <w:rPr>
+          <w:rFonts w:eastAsia="Times New Roman" w:cs="Times New Roman"/>
+          <w:kern w:val="0"/>
+          <w:sz w:val="24"/>
+          <w:szCs w:val="24"/>
+          <w:lang w:val="el-GR"/>
+          <w14:ligatures w14:val="none"/>
+        </w:rPr>
+        <w:t xml:space="preserve"> </w:t>
+      </w:r>
+      <w:r>
+        <w:rPr>
+          <w:rFonts w:eastAsia="Times New Roman" w:cs="Times New Roman"/>
+          <w:kern w:val="0"/>
+          <w:sz w:val="24"/>
+          <w:szCs w:val="24"/>
+          <w14:ligatures w14:val="none"/>
+        </w:rPr>
+        <w:t>slices</w:t>
+      </w:r>
+      <w:r>
+        <w:rPr>
+          <w:rFonts w:eastAsia="Times New Roman" w:cs="Times New Roman"/>
+          <w:kern w:val="0"/>
+          <w:sz w:val="24"/>
+          <w:szCs w:val="24"/>
+          <w:lang w:val="el-GR"/>
+          <w14:ligatures w14:val="none"/>
+        </w:rPr>
+        <w:t xml:space="preserve"> (3 + 3 + 3 + 1 </w:t>
+      </w:r>
+      <w:proofErr w:type="spellStart"/>
+      <w:r>
+        <w:rPr>
+          <w:rFonts w:eastAsia="Times New Roman" w:cs="Times New Roman"/>
+          <w:kern w:val="0"/>
+          <w:sz w:val="24"/>
+          <w:szCs w:val="24"/>
+          <w14:ligatures w14:val="none"/>
+        </w:rPr>
+        <w:t>ms</w:t>
+      </w:r>
+      <w:proofErr w:type="spellEnd"/>
+      <w:r>
+        <w:rPr>
+          <w:rFonts w:eastAsia="Times New Roman" w:cs="Times New Roman"/>
+          <w:kern w:val="0"/>
+          <w:sz w:val="24"/>
+          <w:szCs w:val="24"/>
+          <w:lang w:val="el-GR"/>
+          <w14:ligatures w14:val="none"/>
+        </w:rPr>
+        <w:t xml:space="preserve">) και ολοκληρώνεται στα 10 </w:t>
+      </w:r>
+      <w:proofErr w:type="spellStart"/>
+      <w:r>
+        <w:rPr>
+          <w:rFonts w:eastAsia="Times New Roman" w:cs="Times New Roman"/>
+          <w:kern w:val="0"/>
+          <w:sz w:val="24"/>
+          <w:szCs w:val="24"/>
+          <w14:ligatures w14:val="none"/>
+        </w:rPr>
+        <w:t>ms</w:t>
+      </w:r>
+      <w:proofErr w:type="spellEnd"/>
+      <w:r>
+        <w:rPr>
+          <w:rFonts w:eastAsia="Times New Roman" w:cs="Times New Roman"/>
+          <w:kern w:val="0"/>
+          <w:sz w:val="24"/>
+          <w:szCs w:val="24"/>
+          <w:lang w:val="el-GR"/>
+          <w14:ligatures w14:val="none"/>
+        </w:rPr>
+        <w:t>.</w:t>
+      </w:r>
     </w:p>
     <w:p>
       <w:pPr>
+        <w:spacing w:before="100" w:beforeAutospacing="1" w:after="100" w:afterAutospacing="1" w:line="240" w:lineRule="auto"/>
         <w:rPr>
           <w:rFonts w:eastAsia="Times New Roman" w:cs="Times New Roman"/>
           <w:kern w:val="0"/>
@@ -7566,6 +8411,19 @@
       </w:pPr>
       <w:r>
         <w:rPr>
+          <w:rStyle w:val="Heading3Char"/>
+        </w:rPr>
+        <w:t>Process</w:t>
+      </w:r>
+      <w:r>
+        <w:rPr>
+          <w:rStyle w:val="Heading3Char"/>
+          <w:lang w:val="el-GR"/>
+        </w:rPr>
+        <w:t xml:space="preserve"> 2</w:t>
+      </w:r>
+      <w:r>
+        <w:rPr>
           <w:rFonts w:eastAsia="Times New Roman" w:cs="Times New Roman"/>
           <w:kern w:val="0"/>
           <w:sz w:val="24"/>
@@ -7573,19 +8431,20 @@
           <w:lang w:val="el-GR"/>
           <w14:ligatures w14:val="none"/>
         </w:rPr>
-        <w:t>Ε</w:t>
-      </w:r>
+        <w:t xml:space="preserve"> (άφιξη 2 </w:t>
+      </w:r>
+      <w:proofErr w:type="spellStart"/>
       <w:r>
         <w:rPr>
           <w:rFonts w:eastAsia="Times New Roman" w:cs="Times New Roman"/>
           <w:kern w:val="0"/>
           <w:sz w:val="24"/>
           <w:szCs w:val="24"/>
-          <w:lang w:val="el-GR"/>
           <w14:ligatures w14:val="none"/>
         </w:rPr>
-        <w:t xml:space="preserve">ισάγω 2 διεργασίες, η πρώτη  </w:t>
-      </w:r>
+        <w:t>ms</w:t>
+      </w:r>
+      <w:proofErr w:type="spellEnd"/>
       <w:r>
         <w:rPr>
           <w:rFonts w:eastAsia="Times New Roman" w:cs="Times New Roman"/>
@@ -7595,7 +8454,7 @@
           <w:lang w:val="el-GR"/>
           <w14:ligatures w14:val="none"/>
         </w:rPr>
-        <w:t xml:space="preserve">με χρόνο άφιξης 0, χρόνο εκτέλεσης 10 και απαιτούμενη μνήμη 10 </w:t>
+        <w:t xml:space="preserve">): Φορτώνεται στη μνήμη μόλις η </w:t>
       </w:r>
       <w:r>
         <w:rPr>
@@ -7603,10 +8462,108 @@
           <w:kern w:val="0"/>
           <w:sz w:val="24"/>
           <w:szCs w:val="24"/>
-          <w:lang w:val="el-GR"/>
           <w14:ligatures w14:val="none"/>
         </w:rPr>
-        <w:t>ΚΒ και η δεύτερη με χρόνο άφιξης 2, χρόνο εκτέλεσης 8 και απαιτούμενη μνήμη 10 ΚΒ.</w:t>
+        <w:t>Process</w:t>
+      </w:r>
+      <w:r>
+        <w:rPr>
+          <w:rFonts w:eastAsia="Times New Roman" w:cs="Times New Roman"/>
+          <w:kern w:val="0"/>
+          <w:sz w:val="24"/>
+          <w:szCs w:val="24"/>
+          <w:lang w:val="el-GR"/>
+          <w14:ligatures w14:val="none"/>
+        </w:rPr>
+        <w:t xml:space="preserve"> 1 ολοκληρωθεί, εκτελείται σε 3 </w:t>
+      </w:r>
+      <w:r>
+        <w:rPr>
+          <w:rFonts w:eastAsia="Times New Roman" w:cs="Times New Roman"/>
+          <w:kern w:val="0"/>
+          <w:sz w:val="24"/>
+          <w:szCs w:val="24"/>
+          <w14:ligatures w14:val="none"/>
+        </w:rPr>
+        <w:t>time</w:t>
+      </w:r>
+      <w:r>
+        <w:rPr>
+          <w:rFonts w:eastAsia="Times New Roman" w:cs="Times New Roman"/>
+          <w:kern w:val="0"/>
+          <w:sz w:val="24"/>
+          <w:szCs w:val="24"/>
+          <w:lang w:val="el-GR"/>
+          <w14:ligatures w14:val="none"/>
+        </w:rPr>
+        <w:t xml:space="preserve"> </w:t>
+      </w:r>
+      <w:r>
+        <w:rPr>
+          <w:rFonts w:eastAsia="Times New Roman" w:cs="Times New Roman"/>
+          <w:kern w:val="0"/>
+          <w:sz w:val="24"/>
+          <w:szCs w:val="24"/>
+          <w14:ligatures w14:val="none"/>
+        </w:rPr>
+        <w:t>slices</w:t>
+      </w:r>
+      <w:r>
+        <w:rPr>
+          <w:rFonts w:eastAsia="Times New Roman" w:cs="Times New Roman"/>
+          <w:kern w:val="0"/>
+          <w:sz w:val="24"/>
+          <w:szCs w:val="24"/>
+          <w:lang w:val="el-GR"/>
+          <w14:ligatures w14:val="none"/>
+        </w:rPr>
+        <w:t xml:space="preserve"> (3 + 3 + 2 </w:t>
+      </w:r>
+      <w:proofErr w:type="spellStart"/>
+      <w:r>
+        <w:rPr>
+          <w:rFonts w:eastAsia="Times New Roman" w:cs="Times New Roman"/>
+          <w:kern w:val="0"/>
+          <w:sz w:val="24"/>
+          <w:szCs w:val="24"/>
+          <w14:ligatures w14:val="none"/>
+        </w:rPr>
+        <w:t>ms</w:t>
+      </w:r>
+      <w:proofErr w:type="spellEnd"/>
+      <w:r>
+        <w:rPr>
+          <w:rFonts w:eastAsia="Times New Roman" w:cs="Times New Roman"/>
+          <w:kern w:val="0"/>
+          <w:sz w:val="24"/>
+          <w:szCs w:val="24"/>
+          <w:lang w:val="el-GR"/>
+          <w14:ligatures w14:val="none"/>
+        </w:rPr>
+        <w:t xml:space="preserve">) και ολοκληρώνεται στα 15 </w:t>
+      </w:r>
+      <w:proofErr w:type="spellStart"/>
+      <w:r>
+        <w:rPr>
+          <w:rFonts w:eastAsia="Times New Roman" w:cs="Times New Roman"/>
+          <w:kern w:val="0"/>
+          <w:sz w:val="24"/>
+          <w:szCs w:val="24"/>
+          <w14:ligatures w14:val="none"/>
+        </w:rPr>
+        <w:t>ms</w:t>
+      </w:r>
+      <w:proofErr w:type="spellEnd"/>
+      <w:r>
+        <w:rPr>
+          <w:rFonts w:eastAsia="Times New Roman" w:cs="Times New Roman"/>
+          <w:kern w:val="0"/>
+          <w:sz w:val="24"/>
+          <w:szCs w:val="24"/>
+          <w:lang w:val="el-GR"/>
+          <w14:ligatures w14:val="none"/>
+        </w:rPr>
+        <w:t>.</w:t>
       </w:r>
     </w:p>
     <w:p>
@@ -7623,12 +8580,6 @@
       </w:pPr>
       <w:r>
         <w:rPr>
-          <w:rStyle w:val="Heading3Char"/>
-        </w:rPr>
-        <w:t>Process 1 (</w:t>
-      </w:r>
-      <w:r>
-        <w:rPr>
           <w:rFonts w:eastAsia="Times New Roman" w:cs="Times New Roman"/>
           <w:kern w:val="0"/>
           <w:sz w:val="24"/>
@@ -7636,324 +8587,26 @@
           <w:lang w:val="el-GR"/>
           <w14:ligatures w14:val="none"/>
         </w:rPr>
-        <w:t xml:space="preserve">άφιξη 0 </w:t>
-      </w:r>
-      <w:proofErr w:type="spellStart"/>
-      <w:r>
+        <w:t>Η μνήμη αποδεσμεύεται πλήρως μετά την ολοκλήρωση και των δύο διεργασιών.</w:t>
+      </w:r>
+    </w:p>
+    <w:p>
+      <w:pPr>
         <w:rPr>
           <w:rFonts w:eastAsia="Times New Roman" w:cs="Times New Roman"/>
           <w:kern w:val="0"/>
           <w:sz w:val="24"/>
           <w:szCs w:val="24"/>
+          <w:lang w:val="el-GR"/>
           <w14:ligatures w14:val="none"/>
         </w:rPr>
-        <w:t>ms</w:t>
-      </w:r>
-      <w:proofErr w:type="spellEnd"/>
-      <w:r>
-        <w:rPr>
-          <w:rFonts w:eastAsia="Times New Roman" w:cs="Times New Roman"/>
-          <w:kern w:val="0"/>
-          <w:sz w:val="24"/>
-          <w:szCs w:val="24"/>
-          <w:lang w:val="el-GR"/>
-          <w14:ligatures w14:val="none"/>
-        </w:rPr>
-        <w:t xml:space="preserve">): Φορτώνεται στη μνήμη, εκτελείται σε 4 </w:t>
-      </w:r>
-      <w:r>
-        <w:rPr>
-          <w:rFonts w:eastAsia="Times New Roman" w:cs="Times New Roman"/>
-          <w:kern w:val="0"/>
-          <w:sz w:val="24"/>
-          <w:szCs w:val="24"/>
-          <w14:ligatures w14:val="none"/>
-        </w:rPr>
-        <w:t>time</w:t>
-      </w:r>
-      <w:r>
-        <w:rPr>
-          <w:rFonts w:eastAsia="Times New Roman" w:cs="Times New Roman"/>
-          <w:kern w:val="0"/>
-          <w:sz w:val="24"/>
-          <w:szCs w:val="24"/>
-          <w:lang w:val="el-GR"/>
-          <w14:ligatures w14:val="none"/>
-        </w:rPr>
-        <w:t xml:space="preserve"> </w:t>
-      </w:r>
-      <w:r>
-        <w:rPr>
-          <w:rFonts w:eastAsia="Times New Roman" w:cs="Times New Roman"/>
-          <w:kern w:val="0"/>
-          <w:sz w:val="24"/>
-          <w:szCs w:val="24"/>
-          <w14:ligatures w14:val="none"/>
-        </w:rPr>
-        <w:t>slices</w:t>
-      </w:r>
-      <w:r>
-        <w:rPr>
-          <w:rFonts w:eastAsia="Times New Roman" w:cs="Times New Roman"/>
-          <w:kern w:val="0"/>
-          <w:sz w:val="24"/>
-          <w:szCs w:val="24"/>
-          <w:lang w:val="el-GR"/>
-          <w14:ligatures w14:val="none"/>
-        </w:rPr>
-        <w:t xml:space="preserve"> (3 + 3 + 3 + 1 </w:t>
-      </w:r>
-      <w:proofErr w:type="spellStart"/>
-      <w:r>
-        <w:rPr>
-          <w:rFonts w:eastAsia="Times New Roman" w:cs="Times New Roman"/>
-          <w:kern w:val="0"/>
-          <w:sz w:val="24"/>
-          <w:szCs w:val="24"/>
-          <w14:ligatures w14:val="none"/>
-        </w:rPr>
-        <w:t>ms</w:t>
-      </w:r>
-      <w:proofErr w:type="spellEnd"/>
-      <w:r>
-        <w:rPr>
-          <w:rFonts w:eastAsia="Times New Roman" w:cs="Times New Roman"/>
-          <w:kern w:val="0"/>
-          <w:sz w:val="24"/>
-          <w:szCs w:val="24"/>
-          <w:lang w:val="el-GR"/>
-          <w14:ligatures w14:val="none"/>
-        </w:rPr>
-        <w:t xml:space="preserve">) και ολοκληρώνεται στα 10 </w:t>
-      </w:r>
-      <w:proofErr w:type="spellStart"/>
-      <w:r>
-        <w:rPr>
-          <w:rFonts w:eastAsia="Times New Roman" w:cs="Times New Roman"/>
-          <w:kern w:val="0"/>
-          <w:sz w:val="24"/>
-          <w:szCs w:val="24"/>
-          <w14:ligatures w14:val="none"/>
-        </w:rPr>
-        <w:t>ms</w:t>
-      </w:r>
-      <w:proofErr w:type="spellEnd"/>
-      <w:r>
-        <w:rPr>
-          <w:rFonts w:eastAsia="Times New Roman" w:cs="Times New Roman"/>
-          <w:kern w:val="0"/>
-          <w:sz w:val="24"/>
-          <w:szCs w:val="24"/>
-          <w:lang w:val="el-GR"/>
-          <w14:ligatures w14:val="none"/>
-        </w:rPr>
-        <w:t>.</w:t>
-      </w:r>
+      </w:pPr>
     </w:p>
     <w:p>
       <w:pPr>
-        <w:spacing w:before="100" w:beforeAutospacing="1" w:after="100" w:afterAutospacing="1" w:line="240" w:lineRule="auto"/>
-        <w:rPr>
-          <w:rFonts w:eastAsia="Times New Roman" w:cs="Times New Roman"/>
-          <w:kern w:val="0"/>
-          <w:sz w:val="24"/>
-          <w:szCs w:val="24"/>
-          <w:lang w:val="el-GR"/>
-          <w14:ligatures w14:val="none"/>
-        </w:rPr>
-      </w:pPr>
-      <w:r>
-        <w:rPr>
-          <w:rStyle w:val="Heading3Char"/>
-        </w:rPr>
-        <w:t>Process 2</w:t>
-      </w:r>
-      <w:r>
-        <w:rPr>
-          <w:rFonts w:eastAsia="Times New Roman" w:cs="Times New Roman"/>
-          <w:kern w:val="0"/>
-          <w:sz w:val="24"/>
-          <w:szCs w:val="24"/>
-          <w:lang w:val="el-GR"/>
-          <w14:ligatures w14:val="none"/>
-        </w:rPr>
-        <w:t xml:space="preserve"> (άφιξη 2 </w:t>
-      </w:r>
-      <w:proofErr w:type="spellStart"/>
-      <w:r>
-        <w:rPr>
-          <w:rFonts w:eastAsia="Times New Roman" w:cs="Times New Roman"/>
-          <w:kern w:val="0"/>
-          <w:sz w:val="24"/>
-          <w:szCs w:val="24"/>
-          <w14:ligatures w14:val="none"/>
-        </w:rPr>
-        <w:t>ms</w:t>
-      </w:r>
-      <w:proofErr w:type="spellEnd"/>
-      <w:r>
-        <w:rPr>
-          <w:rFonts w:eastAsia="Times New Roman" w:cs="Times New Roman"/>
-          <w:kern w:val="0"/>
-          <w:sz w:val="24"/>
-          <w:szCs w:val="24"/>
-          <w:lang w:val="el-GR"/>
-          <w14:ligatures w14:val="none"/>
-        </w:rPr>
-        <w:t xml:space="preserve">): Φορτώνεται στη μνήμη μόλις η </w:t>
-      </w:r>
-      <w:r>
-        <w:rPr>
-          <w:rFonts w:eastAsia="Times New Roman" w:cs="Times New Roman"/>
-          <w:kern w:val="0"/>
-          <w:sz w:val="24"/>
-          <w:szCs w:val="24"/>
-          <w14:ligatures w14:val="none"/>
-        </w:rPr>
-        <w:t>Process</w:t>
-      </w:r>
-      <w:r>
-        <w:rPr>
-          <w:rFonts w:eastAsia="Times New Roman" w:cs="Times New Roman"/>
-          <w:kern w:val="0"/>
-          <w:sz w:val="24"/>
-          <w:szCs w:val="24"/>
-          <w:lang w:val="el-GR"/>
-          <w14:ligatures w14:val="none"/>
-        </w:rPr>
-        <w:t xml:space="preserve"> 1 ολοκληρωθεί, εκτελείται σε 3 </w:t>
-      </w:r>
-      <w:r>
-        <w:rPr>
-          <w:rFonts w:eastAsia="Times New Roman" w:cs="Times New Roman"/>
-          <w:kern w:val="0"/>
-          <w:sz w:val="24"/>
-          <w:szCs w:val="24"/>
-          <w14:ligatures w14:val="none"/>
-        </w:rPr>
-        <w:t>time</w:t>
-      </w:r>
-      <w:r>
-        <w:rPr>
-          <w:rFonts w:eastAsia="Times New Roman" w:cs="Times New Roman"/>
-          <w:kern w:val="0"/>
-          <w:sz w:val="24"/>
-          <w:szCs w:val="24"/>
-          <w:lang w:val="el-GR"/>
-          <w14:ligatures w14:val="none"/>
-        </w:rPr>
-        <w:t xml:space="preserve"> </w:t>
-      </w:r>
-      <w:r>
-        <w:rPr>
-          <w:rFonts w:eastAsia="Times New Roman" w:cs="Times New Roman"/>
-          <w:kern w:val="0"/>
-          <w:sz w:val="24"/>
-          <w:szCs w:val="24"/>
-          <w14:ligatures w14:val="none"/>
-        </w:rPr>
-        <w:t>slices</w:t>
-      </w:r>
-      <w:r>
-        <w:rPr>
-          <w:rFonts w:eastAsia="Times New Roman" w:cs="Times New Roman"/>
-          <w:kern w:val="0"/>
-          <w:sz w:val="24"/>
-          <w:szCs w:val="24"/>
-          <w:lang w:val="el-GR"/>
-          <w14:ligatures w14:val="none"/>
-        </w:rPr>
-        <w:t xml:space="preserve"> (3 + 3 + 2 </w:t>
-      </w:r>
-      <w:proofErr w:type="spellStart"/>
-      <w:r>
-        <w:rPr>
-          <w:rFonts w:eastAsia="Times New Roman" w:cs="Times New Roman"/>
-          <w:kern w:val="0"/>
-          <w:sz w:val="24"/>
-          <w:szCs w:val="24"/>
-          <w14:ligatures w14:val="none"/>
-        </w:rPr>
-        <w:t>ms</w:t>
-      </w:r>
-      <w:proofErr w:type="spellEnd"/>
-      <w:r>
-        <w:rPr>
-          <w:rFonts w:eastAsia="Times New Roman" w:cs="Times New Roman"/>
-          <w:kern w:val="0"/>
-          <w:sz w:val="24"/>
-          <w:szCs w:val="24"/>
-          <w:lang w:val="el-GR"/>
-          <w14:ligatures w14:val="none"/>
-        </w:rPr>
-        <w:t xml:space="preserve">) και ολοκληρώνεται στα 15 </w:t>
-      </w:r>
-      <w:proofErr w:type="spellStart"/>
-      <w:r>
-        <w:rPr>
-          <w:rFonts w:eastAsia="Times New Roman" w:cs="Times New Roman"/>
-          <w:kern w:val="0"/>
-          <w:sz w:val="24"/>
-          <w:szCs w:val="24"/>
-          <w14:ligatures w14:val="none"/>
-        </w:rPr>
-        <w:t>ms</w:t>
-      </w:r>
-      <w:proofErr w:type="spellEnd"/>
-      <w:r>
-        <w:rPr>
-          <w:rFonts w:eastAsia="Times New Roman" w:cs="Times New Roman"/>
-          <w:kern w:val="0"/>
-          <w:sz w:val="24"/>
-          <w:szCs w:val="24"/>
-          <w:lang w:val="el-GR"/>
-          <w14:ligatures w14:val="none"/>
-        </w:rPr>
-        <w:t>.</w:t>
-      </w:r>
-    </w:p>
-    <w:p>
-      <w:pPr>
-        <w:spacing w:before="100" w:beforeAutospacing="1" w:after="100" w:afterAutospacing="1" w:line="240" w:lineRule="auto"/>
-        <w:rPr>
-          <w:rFonts w:eastAsia="Times New Roman" w:cs="Times New Roman"/>
-          <w:kern w:val="0"/>
-          <w:sz w:val="24"/>
-          <w:szCs w:val="24"/>
-          <w:lang w:val="el-GR"/>
-          <w14:ligatures w14:val="none"/>
-        </w:rPr>
-      </w:pPr>
-      <w:r>
-        <w:rPr>
-          <w:rFonts w:eastAsia="Times New Roman" w:cs="Times New Roman"/>
-          <w:kern w:val="0"/>
-          <w:sz w:val="24"/>
-          <w:szCs w:val="24"/>
-          <w:lang w:val="el-GR"/>
-          <w14:ligatures w14:val="none"/>
-        </w:rPr>
-        <w:t>Η μνήμη αποδεσμεύεται πλήρως μετά την ολοκλήρωση και των δύο διεργασιών.</w:t>
-      </w:r>
-    </w:p>
-    <w:p>
-      <w:pPr>
-        <w:rPr>
-          <w:rFonts w:eastAsia="Times New Roman" w:cs="Times New Roman"/>
-          <w:kern w:val="0"/>
-          <w:sz w:val="24"/>
-          <w:szCs w:val="24"/>
-          <w:lang w:val="el-GR"/>
-          <w14:ligatures w14:val="none"/>
-        </w:rPr>
-      </w:pPr>
-    </w:p>
-    <w:p>
-      <w:pPr>
-        <w:rPr>
-          <w:sz w:val="24"/>
-          <w:szCs w:val="24"/>
-          <w:lang w:val="el-GR"/>
+        <w:rPr>
+          <w:sz w:val="24"/>
+          <w:szCs w:val="24"/>
         </w:rPr>
       </w:pPr>
       <w:r>
@@ -7963,11 +8616,10 @@
           <w:szCs w:val="24"/>
           <w:lang w:val="el-GR"/>
         </w:rPr>
-        <w:lastRenderedPageBreak/>
         <w:drawing>
-          <wp:inline distT="0" distB="0" distL="0" distR="0" wp14:anchorId="4F22FFD4" wp14:editId="4F83B55A">
-            <wp:extent cx="5943600" cy="6673215"/>
-            <wp:effectExtent l="0" t="0" r="0" b="0"/>
+          <wp:inline distT="0" distB="0" distL="0" distR="0" wp14:anchorId="4F22FFD4" wp14:editId="37D8F799">
+            <wp:extent cx="5173980" cy="5809119"/>
+            <wp:effectExtent l="0" t="0" r="7620" b="1270"/>
             <wp:docPr id="2033125783" name="Picture 1"/>
             <wp:cNvGraphicFramePr>
               <a:graphicFrameLocks xmlns:a="http://schemas.openxmlformats.org/drawingml/2006/main" noChangeAspect="1"/>
@@ -7980,7 +8632,7 @@
                     <pic:cNvPicPr/>
                   </pic:nvPicPr>
                   <pic:blipFill>
-                    <a:blip r:embed="rId13"/>
+                    <a:blip r:embed="rId15"/>
                     <a:stretch>
                       <a:fillRect/>
                     </a:stretch>
@@ -7988,7 +8640,7 @@
                   <pic:spPr>
                     <a:xfrm>
                       <a:off x="0" y="0"/>
-                      <a:ext cx="5943600" cy="6673215"/>
+                      <a:ext cx="5178811" cy="5814543"/>
                     </a:xfrm>
                     <a:prstGeom prst="rect">
                       <a:avLst/>
@@ -8010,47 +8662,167 @@
     </w:p>
     <w:p>
       <w:pPr>
-        <w:rPr>
-          <w:lang w:val="el-GR"/>
-        </w:rPr>
-      </w:pPr>
+        <w:pStyle w:val="Heading2"/>
+        <w:rPr>
+          <w:rFonts w:eastAsia="Times New Roman"/>
+        </w:rPr>
+      </w:pPr>
+      <w:r>
+        <w:rPr>
+          <w:rFonts w:eastAsia="Times New Roman"/>
+          <w:lang w:val="el-GR"/>
+        </w:rPr>
+        <w:lastRenderedPageBreak/>
+        <w:t>Παράδειγμα 2.</w:t>
+      </w:r>
+    </w:p>
+    <w:p/>
+    <w:p>
+      <w:pPr>
+        <w:rPr>
+          <w:rFonts w:eastAsia="Times New Roman" w:cs="Times New Roman"/>
+          <w:kern w:val="0"/>
+          <w:sz w:val="24"/>
+          <w:szCs w:val="24"/>
+          <w:lang w:val="el-GR"/>
+          <w14:ligatures w14:val="none"/>
+        </w:rPr>
+      </w:pPr>
+      <w:r>
+        <w:rPr>
+          <w:rFonts w:eastAsia="Times New Roman" w:cs="Times New Roman"/>
+          <w:kern w:val="0"/>
+          <w:sz w:val="24"/>
+          <w:szCs w:val="24"/>
+          <w:lang w:val="el-GR"/>
+          <w14:ligatures w14:val="none"/>
+        </w:rPr>
+        <w:t xml:space="preserve">Εισάγω 5 διεργασίες, </w:t>
+      </w:r>
     </w:p>
     <w:p>
       <w:pPr>
         <w:rPr>
-          <w:lang w:val="el-GR"/>
-        </w:rPr>
-      </w:pPr>
+          <w:rFonts w:eastAsia="Times New Roman" w:cs="Times New Roman"/>
+          <w:kern w:val="0"/>
+          <w:sz w:val="24"/>
+          <w:szCs w:val="24"/>
+          <w:lang w:val="el-GR"/>
+          <w14:ligatures w14:val="none"/>
+        </w:rPr>
+      </w:pPr>
+      <w:r>
+        <w:rPr>
+          <w:rFonts w:eastAsia="Times New Roman" w:cs="Times New Roman"/>
+          <w:kern w:val="0"/>
+          <w:sz w:val="24"/>
+          <w:szCs w:val="24"/>
+          <w:lang w:val="el-GR"/>
+          <w14:ligatures w14:val="none"/>
+        </w:rPr>
+        <w:t xml:space="preserve">1. </w:t>
+      </w:r>
+      <w:r>
+        <w:rPr>
+          <w:rFonts w:eastAsia="Times New Roman" w:cs="Times New Roman"/>
+          <w:kern w:val="0"/>
+          <w:sz w:val="24"/>
+          <w:szCs w:val="24"/>
+          <w:lang w:val="el-GR"/>
+          <w14:ligatures w14:val="none"/>
+        </w:rPr>
+        <w:t>με χρόνο άφιξης 0, χρόνο εκτέλεσης 10 και απαιτούμενη μνήμη 10 ΚΒ</w:t>
+      </w:r>
+      <w:r>
+        <w:rPr>
+          <w:rFonts w:eastAsia="Times New Roman" w:cs="Times New Roman"/>
+          <w:kern w:val="0"/>
+          <w:sz w:val="24"/>
+          <w:szCs w:val="24"/>
+          <w:lang w:val="el-GR"/>
+          <w14:ligatures w14:val="none"/>
+        </w:rPr>
+        <w:t>.</w:t>
+      </w:r>
     </w:p>
     <w:p>
       <w:pPr>
         <w:rPr>
-          <w:lang w:val="el-GR"/>
-        </w:rPr>
-      </w:pPr>
+          <w:rFonts w:eastAsia="Times New Roman" w:cs="Times New Roman"/>
+          <w:kern w:val="0"/>
+          <w:sz w:val="24"/>
+          <w:szCs w:val="24"/>
+          <w:lang w:val="el-GR"/>
+          <w14:ligatures w14:val="none"/>
+        </w:rPr>
+      </w:pPr>
+      <w:r>
+        <w:rPr>
+          <w:rFonts w:eastAsia="Times New Roman" w:cs="Times New Roman"/>
+          <w:kern w:val="0"/>
+          <w:sz w:val="24"/>
+          <w:szCs w:val="24"/>
+          <w:lang w:val="el-GR"/>
+          <w14:ligatures w14:val="none"/>
+        </w:rPr>
+        <w:t xml:space="preserve">2. </w:t>
+      </w:r>
+      <w:r>
+        <w:rPr>
+          <w:rFonts w:eastAsia="Times New Roman" w:cs="Times New Roman"/>
+          <w:kern w:val="0"/>
+          <w:sz w:val="24"/>
+          <w:szCs w:val="24"/>
+          <w:lang w:val="el-GR"/>
+          <w14:ligatures w14:val="none"/>
+        </w:rPr>
+        <w:t>με χρόνο άφιξης 2, χρόνο εκτέλεσης 8 και απαιτούμενη μνήμη 10 ΚΒ.</w:t>
+      </w:r>
     </w:p>
     <w:p>
       <w:pPr>
         <w:rPr>
-          <w:lang w:val="el-GR"/>
-        </w:rPr>
-      </w:pPr>
+          <w:rFonts w:eastAsia="Times New Roman" w:cs="Times New Roman"/>
+          <w:kern w:val="0"/>
+          <w:sz w:val="24"/>
+          <w:szCs w:val="24"/>
+          <w:lang w:val="el-GR"/>
+          <w14:ligatures w14:val="none"/>
+        </w:rPr>
+      </w:pPr>
+      <w:r>
+        <w:rPr>
+          <w:rFonts w:eastAsia="Times New Roman" w:cs="Times New Roman"/>
+          <w:kern w:val="0"/>
+          <w:sz w:val="24"/>
+          <w:szCs w:val="24"/>
+          <w:lang w:val="el-GR"/>
+          <w14:ligatures w14:val="none"/>
+        </w:rPr>
+        <w:t>3. με χρόνο άφιξης 4, χρόνο εκτέλεσης 5 και απαιτούμενη μνήμη 10 ΚΒ.</w:t>
+      </w:r>
     </w:p>
     <w:p>
       <w:pPr>
-        <w:pStyle w:val="Heading2"/>
-        <w:rPr>
-          <w:rFonts w:eastAsia="Times New Roman"/>
-          <w:lang w:val="el-GR"/>
-        </w:rPr>
-      </w:pPr>
-      <w:r>
-        <w:rPr>
-          <w:rFonts w:eastAsia="Times New Roman"/>
-          <w:lang w:val="el-GR"/>
-        </w:rPr>
-        <w:lastRenderedPageBreak/>
-        <w:t>Παράδειγμα 2.</w:t>
+        <w:rPr>
+          <w:rFonts w:eastAsia="Times New Roman" w:cs="Times New Roman"/>
+          <w:kern w:val="0"/>
+          <w:sz w:val="24"/>
+          <w:szCs w:val="24"/>
+          <w:lang w:val="el-GR"/>
+          <w14:ligatures w14:val="none"/>
+        </w:rPr>
+      </w:pPr>
+      <w:r>
+        <w:rPr>
+          <w:rFonts w:eastAsia="Times New Roman" w:cs="Times New Roman"/>
+          <w:kern w:val="0"/>
+          <w:sz w:val="24"/>
+          <w:szCs w:val="24"/>
+          <w:lang w:val="el-GR"/>
+          <w14:ligatures w14:val="none"/>
+        </w:rPr>
+        <w:t>4. με χρόνο άφιξης 6, χρόνο εκτέλεσης 15 και απαιτούμενη μνήμη 10 ΚΒ.</w:t>
       </w:r>
     </w:p>
     <w:p>
@@ -8073,7 +8845,7 @@
           <w:lang w:val="el-GR"/>
           <w14:ligatures w14:val="none"/>
         </w:rPr>
-        <w:t xml:space="preserve">Εισάγω 5 διεργασίες, </w:t>
+        <w:t>5. με χρόνο άφιξης 8, χρόνο εκτέλεσης 2 και απαιτούμενη μνήμη 10 ΚΒ.</w:t>
       </w:r>
     </w:p>
     <w:p>
@@ -8083,11 +8855,13 @@
           <w:kern w:val="0"/>
           <w:sz w:val="24"/>
           <w:szCs w:val="24"/>
-          <w:lang w:val="el-GR"/>
           <w14:ligatures w14:val="none"/>
         </w:rPr>
       </w:pPr>
-      <w:r>
+    </w:p>
+    <w:p>
+      <w:pPr>
+        <w:spacing w:before="100" w:beforeAutospacing="1" w:after="100" w:afterAutospacing="1" w:line="240" w:lineRule="auto"/>
         <w:rPr>
           <w:rFonts w:eastAsia="Times New Roman" w:cs="Times New Roman"/>
           <w:kern w:val="0"/>
@@ -8096,175 +8870,19 @@
           <w:lang w:val="el-GR"/>
           <w14:ligatures w14:val="none"/>
         </w:rPr>
-        <w:t xml:space="preserve">1. </w:t>
-      </w:r>
-      <w:r>
-        <w:rPr>
-          <w:rFonts w:eastAsia="Times New Roman" w:cs="Times New Roman"/>
-          <w:kern w:val="0"/>
-          <w:sz w:val="24"/>
-          <w:szCs w:val="24"/>
-          <w:lang w:val="el-GR"/>
-          <w14:ligatures w14:val="none"/>
-        </w:rPr>
-        <w:t>με χρόνο άφιξης 0, χρόνο εκτέλεσης 10 και απαιτούμενη μνήμη 10 ΚΒ</w:t>
-      </w:r>
-      <w:r>
-        <w:rPr>
-          <w:rFonts w:eastAsia="Times New Roman" w:cs="Times New Roman"/>
-          <w:kern w:val="0"/>
-          <w:sz w:val="24"/>
-          <w:szCs w:val="24"/>
-          <w:lang w:val="el-GR"/>
-          <w14:ligatures w14:val="none"/>
-        </w:rPr>
-        <w:t>.</w:t>
-      </w:r>
-    </w:p>
-    <w:p>
-      <w:pPr>
-        <w:rPr>
-          <w:rFonts w:eastAsia="Times New Roman" w:cs="Times New Roman"/>
-          <w:kern w:val="0"/>
-          <w:sz w:val="24"/>
-          <w:szCs w:val="24"/>
-          <w:lang w:val="el-GR"/>
-          <w14:ligatures w14:val="none"/>
-        </w:rPr>
-      </w:pPr>
-      <w:r>
-        <w:rPr>
-          <w:rFonts w:eastAsia="Times New Roman" w:cs="Times New Roman"/>
-          <w:kern w:val="0"/>
-          <w:sz w:val="24"/>
-          <w:szCs w:val="24"/>
-          <w:lang w:val="el-GR"/>
-          <w14:ligatures w14:val="none"/>
-        </w:rPr>
-        <w:t xml:space="preserve">2. </w:t>
-      </w:r>
-      <w:r>
-        <w:rPr>
-          <w:rFonts w:eastAsia="Times New Roman" w:cs="Times New Roman"/>
-          <w:kern w:val="0"/>
-          <w:sz w:val="24"/>
-          <w:szCs w:val="24"/>
-          <w:lang w:val="el-GR"/>
-          <w14:ligatures w14:val="none"/>
-        </w:rPr>
-        <w:t>με χρόνο άφιξης 2, χρόνο εκτέλεσης 8 και απαιτούμενη μνήμη 10 ΚΒ.</w:t>
-      </w:r>
-    </w:p>
-    <w:p>
-      <w:pPr>
-        <w:rPr>
-          <w:rFonts w:eastAsia="Times New Roman" w:cs="Times New Roman"/>
-          <w:kern w:val="0"/>
-          <w:sz w:val="24"/>
-          <w:szCs w:val="24"/>
-          <w:lang w:val="el-GR"/>
-          <w14:ligatures w14:val="none"/>
-        </w:rPr>
-      </w:pPr>
-      <w:r>
-        <w:rPr>
-          <w:rFonts w:eastAsia="Times New Roman" w:cs="Times New Roman"/>
-          <w:kern w:val="0"/>
-          <w:sz w:val="24"/>
-          <w:szCs w:val="24"/>
-          <w:lang w:val="el-GR"/>
-          <w14:ligatures w14:val="none"/>
-        </w:rPr>
-        <w:t>3. με χρόνο άφιξης 4, χρόνο εκτέλεσης 5 και απαιτούμενη μνήμη 10 ΚΒ.</w:t>
-      </w:r>
-    </w:p>
-    <w:p>
-      <w:pPr>
-        <w:rPr>
-          <w:rFonts w:eastAsia="Times New Roman" w:cs="Times New Roman"/>
-          <w:kern w:val="0"/>
-          <w:sz w:val="24"/>
-          <w:szCs w:val="24"/>
-          <w:lang w:val="el-GR"/>
-          <w14:ligatures w14:val="none"/>
-        </w:rPr>
-      </w:pPr>
-      <w:r>
-        <w:rPr>
-          <w:rFonts w:eastAsia="Times New Roman" w:cs="Times New Roman"/>
-          <w:kern w:val="0"/>
-          <w:sz w:val="24"/>
-          <w:szCs w:val="24"/>
-          <w:lang w:val="el-GR"/>
-          <w14:ligatures w14:val="none"/>
-        </w:rPr>
-        <w:t>4. με χρόνο άφιξης 6, χρόνο εκτέλεσης 15 και απαιτούμενη μνήμη 10 ΚΒ.</w:t>
-      </w:r>
-    </w:p>
-    <w:p>
-      <w:pPr>
-        <w:rPr>
-          <w:rFonts w:eastAsia="Times New Roman" w:cs="Times New Roman"/>
-          <w:kern w:val="0"/>
-          <w:sz w:val="24"/>
-          <w:szCs w:val="24"/>
-          <w:lang w:val="el-GR"/>
-          <w14:ligatures w14:val="none"/>
-        </w:rPr>
-      </w:pPr>
-      <w:r>
-        <w:rPr>
-          <w:rFonts w:eastAsia="Times New Roman" w:cs="Times New Roman"/>
-          <w:kern w:val="0"/>
-          <w:sz w:val="24"/>
-          <w:szCs w:val="24"/>
-          <w:lang w:val="el-GR"/>
-          <w14:ligatures w14:val="none"/>
-        </w:rPr>
-        <w:t>5. με χρόνο άφιξης 8, χρόνο εκτέλεσης 2 και απαιτούμενη μνήμη 10 ΚΒ.</w:t>
-      </w:r>
-    </w:p>
-    <w:p>
-      <w:pPr>
-        <w:rPr>
-          <w:rFonts w:eastAsia="Times New Roman" w:cs="Times New Roman"/>
-          <w:kern w:val="0"/>
-          <w:sz w:val="24"/>
-          <w:szCs w:val="24"/>
-          <w:lang w:val="el-GR"/>
-          <w14:ligatures w14:val="none"/>
-        </w:rPr>
-      </w:pPr>
-    </w:p>
-    <w:p>
-      <w:pPr>
-        <w:rPr>
-          <w:rFonts w:eastAsia="Times New Roman" w:cs="Times New Roman"/>
-          <w:kern w:val="0"/>
-          <w:sz w:val="24"/>
-          <w:szCs w:val="24"/>
-          <w:lang w:val="el-GR"/>
-          <w14:ligatures w14:val="none"/>
-        </w:rPr>
-      </w:pPr>
-    </w:p>
-    <w:p>
-      <w:pPr>
-        <w:spacing w:before="100" w:beforeAutospacing="1" w:after="100" w:afterAutospacing="1" w:line="240" w:lineRule="auto"/>
-        <w:rPr>
-          <w:rFonts w:eastAsia="Times New Roman" w:cs="Times New Roman"/>
-          <w:kern w:val="0"/>
-          <w:sz w:val="24"/>
-          <w:szCs w:val="24"/>
-          <w:lang w:val="el-GR"/>
-          <w14:ligatures w14:val="none"/>
-        </w:rPr>
       </w:pPr>
       <w:r>
         <w:rPr>
           <w:rStyle w:val="Heading3Char"/>
         </w:rPr>
-        <w:t>Process 1:</w:t>
+        <w:t>Process</w:t>
+      </w:r>
+      <w:r>
+        <w:rPr>
+          <w:rStyle w:val="Heading3Char"/>
+          <w:lang w:val="el-GR"/>
+        </w:rPr>
+        <w:t xml:space="preserve"> 1:</w:t>
       </w:r>
       <w:r>
         <w:rPr>
@@ -8358,7 +8976,14 @@
         <w:rPr>
           <w:rStyle w:val="Heading3Char"/>
         </w:rPr>
-        <w:t>Process 2:</w:t>
+        <w:t>Process</w:t>
+      </w:r>
+      <w:r>
+        <w:rPr>
+          <w:rStyle w:val="Heading3Char"/>
+          <w:lang w:val="el-GR"/>
+        </w:rPr>
+        <w:t xml:space="preserve"> 2:</w:t>
       </w:r>
       <w:r>
         <w:rPr>
@@ -8452,7 +9077,14 @@
         <w:rPr>
           <w:rStyle w:val="Heading3Char"/>
         </w:rPr>
-        <w:t>Process 3:</w:t>
+        <w:t>Process</w:t>
+      </w:r>
+      <w:r>
+        <w:rPr>
+          <w:rStyle w:val="Heading3Char"/>
+          <w:lang w:val="el-GR"/>
+        </w:rPr>
+        <w:t xml:space="preserve"> 3:</w:t>
       </w:r>
       <w:r>
         <w:rPr>
@@ -8547,7 +9179,14 @@
         <w:rPr>
           <w:rStyle w:val="Heading3Char"/>
         </w:rPr>
-        <w:t>Process 4:</w:t>
+        <w:t>Process</w:t>
+      </w:r>
+      <w:r>
+        <w:rPr>
+          <w:rStyle w:val="Heading3Char"/>
+          <w:lang w:val="el-GR"/>
+        </w:rPr>
+        <w:t xml:space="preserve"> 4:</w:t>
       </w:r>
       <w:r>
         <w:rPr>
@@ -8643,7 +9282,14 @@
         <w:rPr>
           <w:rStyle w:val="Heading3Char"/>
         </w:rPr>
-        <w:t>Process 5:</w:t>
+        <w:t>Process</w:t>
+      </w:r>
+      <w:r>
+        <w:rPr>
+          <w:rStyle w:val="Heading3Char"/>
+          <w:lang w:val="el-GR"/>
+        </w:rPr>
+        <w:t xml:space="preserve"> 5:</w:t>
       </w:r>
       <w:r>
         <w:rPr>
@@ -8813,7 +9459,7 @@
                     <pic:cNvPicPr/>
                   </pic:nvPicPr>
                   <pic:blipFill>
-                    <a:blip r:embed="rId14"/>
+                    <a:blip r:embed="rId16"/>
                     <a:stretch>
                       <a:fillRect/>
                     </a:stretch>
@@ -8863,7 +9509,7 @@
                     <pic:cNvPicPr/>
                   </pic:nvPicPr>
                   <pic:blipFill>
-                    <a:blip r:embed="rId15"/>
+                    <a:blip r:embed="rId17"/>
                     <a:stretch>
                       <a:fillRect/>
                     </a:stretch>
@@ -8913,7 +9559,7 @@
                     <pic:cNvPicPr/>
                   </pic:nvPicPr>
                   <pic:blipFill>
-                    <a:blip r:embed="rId16"/>
+                    <a:blip r:embed="rId18"/>
                     <a:stretch>
                       <a:fillRect/>
                     </a:stretch>
@@ -27076,6 +27722,7 @@
   <w:style w:type="character" w:default="1" w:styleId="DefaultParagraphFont">
     <w:name w:val="Default Paragraph Font"/>
     <w:uiPriority w:val="1"/>
+    <w:semiHidden/>
     <w:unhideWhenUsed/>
   </w:style>
   <w:style w:type="table" w:default="1" w:styleId="TableNormal">

</xml_diff>